<commit_message>
Arquitetura (e outras alterações) v3
</commit_message>
<xml_diff>
--- a/Arquitetura/SIBD_Relatório_Arquitetura.docx
+++ b/Arquitetura/SIBD_Relatório_Arquitetura.docx
@@ -470,21 +470,7 @@
         <w:rPr>
           <w:rFonts w:ascii="Arial" w:hAnsi="Arial" w:cs="Arial"/>
         </w:rPr>
-        <w:t>Em relação à aplicação, optámos por renomeá-la de “</w:t>
-      </w:r>
-      <w:proofErr w:type="spellStart"/>
-      <w:r>
-        <w:rPr>
-          <w:rFonts w:ascii="Arial" w:hAnsi="Arial" w:cs="Arial"/>
-        </w:rPr>
-        <w:t>GESTbook</w:t>
-      </w:r>
-      <w:proofErr w:type="spellEnd"/>
-      <w:r>
-        <w:rPr>
-          <w:rFonts w:ascii="Arial" w:hAnsi="Arial" w:cs="Arial"/>
-        </w:rPr>
-        <w:t xml:space="preserve">” por forma de ir ao encontro do que se faz a nível empresarial, mas também tornar a aplicação original, distinguindo-a das restantes. Ela é também uma excelente oportunidade de negócio, uma vez que ainda não existe no mercado outra aplicação com objetivos idênticos. </w:t>
+        <w:t xml:space="preserve">Em relação à aplicação, optámos por renomeá-la de “GESTbook” por forma de ir ao encontro do que se faz a nível empresarial, mas também tornar a aplicação original, distinguindo-a das restantes. Ela é também uma excelente oportunidade de negócio, uma vez que ainda não existe no mercado outra aplicação com objetivos idênticos. </w:t>
       </w:r>
     </w:p>
     <w:p>
@@ -518,23 +504,13 @@
         </w:rPr>
         <w:t xml:space="preserve">Na implementação da aplicação serão usados HTML CSS, tecnologias orientadas para base de dados, nomeadamente, </w:t>
       </w:r>
-      <w:proofErr w:type="spellStart"/>
       <w:r>
         <w:rPr>
           <w:rFonts w:ascii="Arial" w:hAnsi="Arial" w:cs="Arial"/>
           <w:i/>
           <w:iCs/>
         </w:rPr>
-        <w:t>PostgreSQL</w:t>
-      </w:r>
-      <w:proofErr w:type="spellEnd"/>
-      <w:r>
-        <w:rPr>
-          <w:rFonts w:ascii="Arial" w:hAnsi="Arial" w:cs="Arial"/>
-          <w:i/>
-          <w:iCs/>
-        </w:rPr>
-        <w:t xml:space="preserve"> </w:t>
+        <w:t xml:space="preserve">PostgreSQL </w:t>
       </w:r>
       <w:r>
         <w:rPr>
@@ -785,57 +761,21 @@
       </w:pPr>
       <w:r>
         <w:rPr>
-          <w:rFonts w:ascii="Arial" w:hAnsi="Arial" w:cs="Arial"/>
-          <w:b/>
-          <w:sz w:val="28"/>
-          <w:szCs w:val="28"/>
-          <w:u w:val="single"/>
-        </w:rPr>
-        <w:t>M</w:t>
-      </w:r>
-      <w:r>
-        <w:rPr>
-          <w:rFonts w:ascii="Arial" w:hAnsi="Arial" w:cs="Arial"/>
-          <w:b/>
-          <w:sz w:val="28"/>
-          <w:szCs w:val="28"/>
-          <w:u w:val="single"/>
-        </w:rPr>
-        <w:t>odelo Relacional</w:t>
-      </w:r>
-    </w:p>
-    <w:p>
-      <w:pPr>
-        <w:pStyle w:val="PargrafodaLista"/>
-        <w:numPr>
-          <w:ilvl w:val="0"/>
-          <w:numId w:val="9"/>
-        </w:numPr>
-        <w:rPr>
-          <w:rFonts w:ascii="Arial" w:hAnsi="Arial" w:cs="Arial"/>
-          <w:sz w:val="26"/>
-          <w:szCs w:val="26"/>
-        </w:rPr>
-      </w:pPr>
-      <w:r>
-        <w:rPr>
           <w:noProof/>
-          <w:sz w:val="26"/>
-          <w:szCs w:val="26"/>
           <w:lang w:eastAsia="pt-PT"/>
         </w:rPr>
         <mc:AlternateContent>
           <mc:Choice Requires="wps">
             <w:drawing>
-              <wp:anchor distT="45720" distB="45720" distL="114300" distR="114300" simplePos="0" relativeHeight="251660288" behindDoc="0" locked="0" layoutInCell="1" allowOverlap="1" wp14:anchorId="2D571A44" wp14:editId="019780E5">
+              <wp:anchor distT="45720" distB="45720" distL="114300" distR="114300" simplePos="0" relativeHeight="251660288" behindDoc="0" locked="0" layoutInCell="1" allowOverlap="1" wp14:anchorId="14E68EC3" wp14:editId="6BFF9C17">
                 <wp:simplePos x="0" y="0"/>
                 <wp:positionH relativeFrom="margin">
                   <wp:align>center</wp:align>
                 </wp:positionH>
                 <wp:positionV relativeFrom="paragraph">
-                  <wp:posOffset>245110</wp:posOffset>
+                  <wp:posOffset>321310</wp:posOffset>
                 </wp:positionV>
-                <wp:extent cx="7296150" cy="1609725"/>
+                <wp:extent cx="7296150" cy="2333625"/>
                 <wp:effectExtent l="0" t="0" r="0" b="9525"/>
                 <wp:wrapSquare wrapText="bothSides"/>
                 <wp:docPr id="217" name="Caixa de Texto 2"/>
@@ -851,7 +791,7 @@
                       <wps:spPr bwMode="auto">
                         <a:xfrm>
                           <a:off x="0" y="0"/>
-                          <a:ext cx="7296150" cy="1609725"/>
+                          <a:ext cx="7296150" cy="2333625"/>
                         </a:xfrm>
                         <a:prstGeom prst="roundRect">
                           <a:avLst/>
@@ -879,7 +819,6 @@
                                 <w:rFonts w:ascii="Arial" w:hAnsi="Arial" w:cs="Arial"/>
                               </w:rPr>
                             </w:pPr>
-                            <w:proofErr w:type="spellStart"/>
                             <w:r>
                               <w:rPr>
                                 <w:rFonts w:ascii="Arial" w:hAnsi="Arial" w:cs="Arial"/>
@@ -887,7 +826,6 @@
                               </w:rPr>
                               <w:t>Funcionario</w:t>
                             </w:r>
-                            <w:proofErr w:type="spellEnd"/>
                             <w:r>
                               <w:rPr>
                                 <w:rFonts w:ascii="Arial" w:hAnsi="Arial" w:cs="Arial"/>
@@ -900,23 +838,7 @@
                                 <w:rFonts w:ascii="Arial" w:hAnsi="Arial" w:cs="Arial"/>
                                 <w:sz w:val="20"/>
                               </w:rPr>
-                              <w:t>[</w:t>
-                            </w:r>
-                            <w:proofErr w:type="spellStart"/>
-                            <w:r>
-                              <w:rPr>
-                                <w:rFonts w:ascii="Arial" w:hAnsi="Arial" w:cs="Arial"/>
-                                <w:sz w:val="20"/>
-                              </w:rPr>
-                              <w:t>user_ID</w:t>
-                            </w:r>
-                            <w:proofErr w:type="spellEnd"/>
-                            <w:r>
-                              <w:rPr>
-                                <w:rFonts w:ascii="Arial" w:hAnsi="Arial" w:cs="Arial"/>
-                                <w:sz w:val="20"/>
-                              </w:rPr>
-                              <w:t xml:space="preserve"> || NIF | nome | categoria | email | tipo | telefone | morada]</w:t>
+                              <w:t>[user_ID || NIF | nome | categoria | email | tipo | telefone | morada]</w:t>
                             </w:r>
                           </w:p>
                           <w:p>
@@ -927,21 +849,19 @@
                                 <w:rFonts w:ascii="Arial" w:hAnsi="Arial" w:cs="Arial"/>
                               </w:rPr>
                             </w:pPr>
-                            <w:proofErr w:type="spellStart"/>
                             <w:r>
                               <w:rPr>
                                 <w:rFonts w:ascii="Arial" w:hAnsi="Arial" w:cs="Arial"/>
                                 <w:b/>
                               </w:rPr>
-                              <w:t>Centro_custos</w:t>
+                              <w:t>Centro_C</w:t>
                             </w:r>
-                            <w:proofErr w:type="spellEnd"/>
                             <w:r>
                               <w:rPr>
                                 <w:rFonts w:ascii="Arial" w:hAnsi="Arial" w:cs="Arial"/>
                                 <w:b/>
                               </w:rPr>
-                              <w:t xml:space="preserve"> </w:t>
+                              <w:t xml:space="preserve">ustos </w:t>
                             </w:r>
                             <w:r>
                               <w:rPr>
@@ -949,90 +869,16 @@
                                 <w:sz w:val="20"/>
                                 <w:szCs w:val="20"/>
                               </w:rPr>
-                              <w:t>[</w:t>
+                              <w:t>[centro_custos_ID || tipo_custo | nome | periodo | descrição | valor_orcamentado | nome_curto</w:t>
                             </w:r>
-                            <w:proofErr w:type="spellStart"/>
                             <w:r>
                               <w:rPr>
                                 <w:rFonts w:ascii="Arial" w:hAnsi="Arial" w:cs="Arial"/>
                                 <w:sz w:val="20"/>
                                 <w:szCs w:val="20"/>
                               </w:rPr>
-                              <w:t>centro_custos_ID</w:t>
+                              <w:t xml:space="preserve"> | #Responsavel -&gt; Funcionario</w:t>
                             </w:r>
-                            <w:proofErr w:type="spellEnd"/>
-                            <w:r>
-                              <w:rPr>
-                                <w:rFonts w:ascii="Arial" w:hAnsi="Arial" w:cs="Arial"/>
-                                <w:sz w:val="20"/>
-                                <w:szCs w:val="20"/>
-                              </w:rPr>
-                              <w:t xml:space="preserve"> || </w:t>
-                            </w:r>
-                            <w:proofErr w:type="spellStart"/>
-                            <w:r>
-                              <w:rPr>
-                                <w:rFonts w:ascii="Arial" w:hAnsi="Arial" w:cs="Arial"/>
-                                <w:sz w:val="20"/>
-                                <w:szCs w:val="20"/>
-                              </w:rPr>
-                              <w:t>tipo_custo</w:t>
-                            </w:r>
-                            <w:proofErr w:type="spellEnd"/>
-                            <w:r>
-                              <w:rPr>
-                                <w:rFonts w:ascii="Arial" w:hAnsi="Arial" w:cs="Arial"/>
-                                <w:sz w:val="20"/>
-                                <w:szCs w:val="20"/>
-                              </w:rPr>
-                              <w:t xml:space="preserve"> | nome | </w:t>
-                            </w:r>
-                            <w:proofErr w:type="spellStart"/>
-                            <w:r>
-                              <w:rPr>
-                                <w:rFonts w:ascii="Arial" w:hAnsi="Arial" w:cs="Arial"/>
-                                <w:sz w:val="20"/>
-                                <w:szCs w:val="20"/>
-                              </w:rPr>
-                              <w:t>periodo</w:t>
-                            </w:r>
-                            <w:proofErr w:type="spellEnd"/>
-                            <w:r>
-                              <w:rPr>
-                                <w:rFonts w:ascii="Arial" w:hAnsi="Arial" w:cs="Arial"/>
-                                <w:sz w:val="20"/>
-                                <w:szCs w:val="20"/>
-                              </w:rPr>
-                              <w:t xml:space="preserve"> | descrição | </w:t>
-                            </w:r>
-                            <w:proofErr w:type="spellStart"/>
-                            <w:r>
-                              <w:rPr>
-                                <w:rFonts w:ascii="Arial" w:hAnsi="Arial" w:cs="Arial"/>
-                                <w:sz w:val="20"/>
-                                <w:szCs w:val="20"/>
-                              </w:rPr>
-                              <w:t>valor_orcamentado</w:t>
-                            </w:r>
-                            <w:proofErr w:type="spellEnd"/>
-                            <w:r>
-                              <w:rPr>
-                                <w:rFonts w:ascii="Arial" w:hAnsi="Arial" w:cs="Arial"/>
-                                <w:sz w:val="20"/>
-                                <w:szCs w:val="20"/>
-                              </w:rPr>
-                              <w:t xml:space="preserve"> | </w:t>
-                            </w:r>
-                            <w:proofErr w:type="spellStart"/>
-                            <w:r>
-                              <w:rPr>
-                                <w:rFonts w:ascii="Arial" w:hAnsi="Arial" w:cs="Arial"/>
-                                <w:sz w:val="20"/>
-                                <w:szCs w:val="20"/>
-                              </w:rPr>
-                              <w:t>nome_curto</w:t>
-                            </w:r>
-                            <w:proofErr w:type="spellEnd"/>
                             <w:r>
                               <w:rPr>
                                 <w:rFonts w:ascii="Arial" w:hAnsi="Arial" w:cs="Arial"/>
@@ -1051,7 +897,6 @@
                                 <w:sz w:val="20"/>
                               </w:rPr>
                             </w:pPr>
-                            <w:proofErr w:type="spellStart"/>
                             <w:r>
                               <w:rPr>
                                 <w:rFonts w:ascii="Arial" w:hAnsi="Arial" w:cs="Arial"/>
@@ -1059,7 +904,6 @@
                               </w:rPr>
                               <w:t>Operacao</w:t>
                             </w:r>
-                            <w:proofErr w:type="spellEnd"/>
                             <w:r>
                               <w:rPr>
                                 <w:rFonts w:ascii="Arial" w:hAnsi="Arial" w:cs="Arial"/>
@@ -1071,174 +915,36 @@
                                 <w:rFonts w:ascii="Arial" w:hAnsi="Arial" w:cs="Arial"/>
                                 <w:sz w:val="20"/>
                               </w:rPr>
-                              <w:t>[</w:t>
-                            </w:r>
-                            <w:proofErr w:type="spellStart"/>
-                            <w:r>
-                              <w:rPr>
-                                <w:rFonts w:ascii="Arial" w:hAnsi="Arial" w:cs="Arial"/>
-                                <w:sz w:val="20"/>
-                              </w:rPr>
-                              <w:t>operacao_ID</w:t>
-                            </w:r>
-                            <w:proofErr w:type="spellEnd"/>
-                            <w:r>
-                              <w:rPr>
-                                <w:rFonts w:ascii="Arial" w:hAnsi="Arial" w:cs="Arial"/>
-                                <w:sz w:val="20"/>
-                              </w:rPr>
-                              <w:t xml:space="preserve"> || </w:t>
-                            </w:r>
-                            <w:proofErr w:type="spellStart"/>
-                            <w:r>
-                              <w:rPr>
-                                <w:rFonts w:ascii="Arial" w:hAnsi="Arial" w:cs="Arial"/>
-                                <w:sz w:val="20"/>
-                              </w:rPr>
-                              <w:t>tipo_movimento</w:t>
-                            </w:r>
-                            <w:proofErr w:type="spellEnd"/>
-                            <w:r>
-                              <w:rPr>
-                                <w:rFonts w:ascii="Arial" w:hAnsi="Arial" w:cs="Arial"/>
-                                <w:sz w:val="20"/>
-                              </w:rPr>
-                              <w:t xml:space="preserve"> | descritivo | </w:t>
-                            </w:r>
-                            <w:proofErr w:type="spellStart"/>
-                            <w:r>
-                              <w:rPr>
-                                <w:rFonts w:ascii="Arial" w:hAnsi="Arial" w:cs="Arial"/>
-                                <w:sz w:val="20"/>
-                              </w:rPr>
-                              <w:t>tipo_suporte</w:t>
-                            </w:r>
-                            <w:proofErr w:type="spellEnd"/>
-                            <w:r>
-                              <w:rPr>
-                                <w:rFonts w:ascii="Arial" w:hAnsi="Arial" w:cs="Arial"/>
-                                <w:sz w:val="20"/>
-                              </w:rPr>
-                              <w:t xml:space="preserve"> | montante | data]</w:t>
-                            </w:r>
-                          </w:p>
-                          <w:p>
-                            <w:pPr>
-                              <w:spacing w:line="240" w:lineRule="auto"/>
-                              <w:ind w:left="708" w:hanging="708"/>
-                              <w:rPr>
-                                <w:rFonts w:ascii="Arial" w:hAnsi="Arial" w:cs="Arial"/>
-                              </w:rPr>
-                            </w:pPr>
-                            <w:proofErr w:type="spellStart"/>
-                            <w:r>
-                              <w:rPr>
-                                <w:rFonts w:ascii="Arial" w:hAnsi="Arial" w:cs="Arial"/>
-                                <w:b/>
-                              </w:rPr>
-                              <w:t>Cabimentacao</w:t>
-                            </w:r>
-                            <w:proofErr w:type="spellEnd"/>
-                            <w:r>
-                              <w:rPr>
-                                <w:rFonts w:ascii="Arial" w:hAnsi="Arial" w:cs="Arial"/>
-                              </w:rPr>
-                              <w:t xml:space="preserve"> </w:t>
+                              <w:t>[operacao_ID || tipo_movimento | descritivo | tipo_suporte | montante | data</w:t>
                             </w:r>
                             <w:r>
                               <w:rPr>
                                 <w:rFonts w:ascii="Arial" w:hAnsi="Arial" w:cs="Arial"/>
                                 <w:sz w:val="20"/>
                               </w:rPr>
-                              <w:t>[</w:t>
-                            </w:r>
-                            <w:proofErr w:type="spellStart"/>
-                            <w:r>
-                              <w:rPr>
-                                <w:rFonts w:ascii="Arial" w:hAnsi="Arial" w:cs="Arial"/>
-                                <w:sz w:val="20"/>
-                              </w:rPr>
-                              <w:t>cabimentacao</w:t>
+                              <w:t xml:space="preserve"> | #</w:t>
                             </w:r>
                             <w:r>
                               <w:rPr>
                                 <w:rFonts w:ascii="Arial" w:hAnsi="Arial" w:cs="Arial"/>
                                 <w:sz w:val="20"/>
                               </w:rPr>
-                              <w:t>_ID</w:t>
-                            </w:r>
-                            <w:proofErr w:type="spellEnd"/>
-                            <w:r>
-                              <w:rPr>
-                                <w:rFonts w:ascii="Arial" w:hAnsi="Arial" w:cs="Arial"/>
-                                <w:sz w:val="20"/>
-                              </w:rPr>
-                              <w:t xml:space="preserve"> || descritivo | estado | </w:t>
-                            </w:r>
-                            <w:proofErr w:type="spellStart"/>
-                            <w:r>
-                              <w:rPr>
-                                <w:rFonts w:ascii="Arial" w:hAnsi="Arial" w:cs="Arial"/>
-                                <w:sz w:val="20"/>
-                              </w:rPr>
-                              <w:t>valor_estimado</w:t>
-                            </w:r>
-                            <w:proofErr w:type="spellEnd"/>
-                            <w:r>
-                              <w:rPr>
-                                <w:rFonts w:ascii="Arial" w:hAnsi="Arial" w:cs="Arial"/>
-                                <w:sz w:val="20"/>
-                              </w:rPr>
-                              <w:t xml:space="preserve"> | </w:t>
-                            </w:r>
-                            <w:proofErr w:type="spellStart"/>
-                            <w:r>
-                              <w:rPr>
-                                <w:rFonts w:ascii="Arial" w:hAnsi="Arial" w:cs="Arial"/>
-                                <w:sz w:val="20"/>
-                              </w:rPr>
-                              <w:t>data_decisao</w:t>
-                            </w:r>
-                            <w:proofErr w:type="spellEnd"/>
-                            <w:r>
-                              <w:rPr>
-                                <w:rFonts w:ascii="Arial" w:hAnsi="Arial" w:cs="Arial"/>
-                                <w:sz w:val="20"/>
-                              </w:rPr>
-                              <w:t xml:space="preserve"> | </w:t>
-                            </w:r>
-                            <w:proofErr w:type="spellStart"/>
-                            <w:r>
-                              <w:rPr>
-                                <w:rFonts w:ascii="Arial" w:hAnsi="Arial" w:cs="Arial"/>
-                                <w:sz w:val="20"/>
-                              </w:rPr>
-                              <w:t>justificacao_decisao</w:t>
-                            </w:r>
-                            <w:proofErr w:type="spellEnd"/>
-                            <w:r>
-                              <w:rPr>
-                                <w:rFonts w:ascii="Arial" w:hAnsi="Arial" w:cs="Arial"/>
-                                <w:sz w:val="20"/>
-                              </w:rPr>
-                              <w:t xml:space="preserve"> </w:t>
+                              <w:t>Suporta</w:t>
                             </w:r>
                             <w:r>
                               <w:rPr>
                                 <w:rFonts w:ascii="Arial" w:hAnsi="Arial" w:cs="Arial"/>
                                 <w:sz w:val="20"/>
                               </w:rPr>
-                              <w:t xml:space="preserve">| </w:t>
+                              <w:t xml:space="preserve"> -&gt; </w:t>
                             </w:r>
-                            <w:proofErr w:type="spellStart"/>
                             <w:r>
                               <w:rPr>
                                 <w:rFonts w:ascii="Arial" w:hAnsi="Arial" w:cs="Arial"/>
                                 <w:sz w:val="20"/>
                               </w:rPr>
-                              <w:t>data_pedido</w:t>
+                              <w:t>Funcionario | #Beneficia -&gt; Funcionario | #Requer -&gt; Cabimentacao</w:t>
                             </w:r>
-                            <w:proofErr w:type="spellEnd"/>
                             <w:r>
                               <w:rPr>
                                 <w:rFonts w:ascii="Arial" w:hAnsi="Arial" w:cs="Arial"/>
@@ -1260,7 +966,7 @@
                                 <w:rFonts w:ascii="Arial" w:hAnsi="Arial" w:cs="Arial"/>
                                 <w:b/>
                               </w:rPr>
-                              <w:t>Atividade</w:t>
+                              <w:t>Cabimentacao</w:t>
                             </w:r>
                             <w:r>
                               <w:rPr>
@@ -1275,63 +981,41 @@
                               </w:rPr>
                               <w:t>[</w:t>
                             </w:r>
-                            <w:proofErr w:type="spellStart"/>
                             <w:r>
                               <w:rPr>
                                 <w:rFonts w:ascii="Arial" w:hAnsi="Arial" w:cs="Arial"/>
                                 <w:sz w:val="20"/>
                               </w:rPr>
-                              <w:t>atividade_ID</w:t>
+                              <w:t>cabimentacao</w:t>
                             </w:r>
-                            <w:proofErr w:type="spellEnd"/>
                             <w:r>
                               <w:rPr>
                                 <w:rFonts w:ascii="Arial" w:hAnsi="Arial" w:cs="Arial"/>
                                 <w:sz w:val="20"/>
                               </w:rPr>
-                              <w:t xml:space="preserve"> || tipo | </w:t>
+                              <w:t xml:space="preserve">_ID || descritivo | estado | </w:t>
                             </w:r>
-                            <w:proofErr w:type="spellStart"/>
                             <w:r>
                               <w:rPr>
                                 <w:rFonts w:ascii="Arial" w:hAnsi="Arial" w:cs="Arial"/>
                                 <w:sz w:val="20"/>
                               </w:rPr>
-                              <w:t>data_inicio</w:t>
+                              <w:t xml:space="preserve">valor_estimado | data_decisao | justificacao_decisao </w:t>
                             </w:r>
-                            <w:proofErr w:type="spellEnd"/>
                             <w:r>
                               <w:rPr>
                                 <w:rFonts w:ascii="Arial" w:hAnsi="Arial" w:cs="Arial"/>
                                 <w:sz w:val="20"/>
                               </w:rPr>
-                              <w:t xml:space="preserve"> | </w:t>
+                              <w:t>| data_pedido</w:t>
                             </w:r>
-                            <w:proofErr w:type="spellStart"/>
                             <w:r>
                               <w:rPr>
                                 <w:rFonts w:ascii="Arial" w:hAnsi="Arial" w:cs="Arial"/>
                                 <w:sz w:val="20"/>
                               </w:rPr>
-                              <w:t>data_fim</w:t>
+                              <w:t xml:space="preserve"> | #Pede -&gt; Funcionario | #Cativa -&gt; Centro_Custos</w:t>
                             </w:r>
-                            <w:proofErr w:type="spellEnd"/>
-                            <w:r>
-                              <w:rPr>
-                                <w:rFonts w:ascii="Arial" w:hAnsi="Arial" w:cs="Arial"/>
-                                <w:sz w:val="20"/>
-                              </w:rPr>
-                              <w:t xml:space="preserve"> | </w:t>
-                            </w:r>
-                            <w:proofErr w:type="spellStart"/>
-                            <w:r>
-                              <w:rPr>
-                                <w:rFonts w:ascii="Arial" w:hAnsi="Arial" w:cs="Arial"/>
-                                <w:sz w:val="20"/>
-                              </w:rPr>
-                              <w:t>orcamento_estimado</w:t>
-                            </w:r>
-                            <w:proofErr w:type="spellEnd"/>
                             <w:r>
                               <w:rPr>
                                 <w:rFonts w:ascii="Arial" w:hAnsi="Arial" w:cs="Arial"/>
@@ -1340,584 +1024,50 @@
                               <w:t>]</w:t>
                             </w:r>
                           </w:p>
-                        </w:txbxContent>
-                      </wps:txbx>
-                      <wps:bodyPr rot="0" vert="horz" wrap="square" lIns="91440" tIns="45720" rIns="91440" bIns="45720" anchor="t" anchorCtr="0">
-                        <a:noAutofit/>
-                      </wps:bodyPr>
-                    </wps:wsp>
-                  </a:graphicData>
-                </a:graphic>
-                <wp14:sizeRelH relativeFrom="margin">
-                  <wp14:pctWidth>0</wp14:pctWidth>
-                </wp14:sizeRelH>
-                <wp14:sizeRelV relativeFrom="margin">
-                  <wp14:pctHeight>0</wp14:pctHeight>
-                </wp14:sizeRelV>
-              </wp:anchor>
-            </w:drawing>
-          </mc:Choice>
-          <mc:Fallback>
-            <w:pict>
-              <v:roundrect w14:anchorId="2D571A44" id="Caixa de Texto 2" o:spid="_x0000_s1026" style="position:absolute;left:0;text-align:left;margin-left:0;margin-top:19.3pt;width:574.5pt;height:126.75pt;z-index:251660288;visibility:visible;mso-wrap-style:square;mso-width-percent:0;mso-height-percent:0;mso-wrap-distance-left:9pt;mso-wrap-distance-top:3.6pt;mso-wrap-distance-right:9pt;mso-wrap-distance-bottom:3.6pt;mso-position-horizontal:center;mso-position-horizontal-relative:margin;mso-position-vertical:absolute;mso-position-vertical-relative:text;mso-width-percent:0;mso-height-percent:0;mso-width-relative:margin;mso-height-relative:margin;v-text-anchor:top" arcsize="10923f" o:gfxdata="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" fillcolor="#9cc2e5 [1940]" stroked="f">
-                <v:stroke joinstyle="miter"/>
-                <v:textbox>
-                  <w:txbxContent>
-                    <w:p>
-                      <w:pPr>
-                        <w:spacing w:line="240" w:lineRule="auto"/>
-                        <w:ind w:left="708" w:hanging="708"/>
-                        <w:rPr>
-                          <w:rFonts w:ascii="Arial" w:hAnsi="Arial" w:cs="Arial"/>
-                        </w:rPr>
-                      </w:pPr>
-                      <w:proofErr w:type="spellStart"/>
-                      <w:r>
-                        <w:rPr>
-                          <w:rFonts w:ascii="Arial" w:hAnsi="Arial" w:cs="Arial"/>
-                          <w:b/>
-                        </w:rPr>
-                        <w:t>Funcionario</w:t>
-                      </w:r>
-                      <w:proofErr w:type="spellEnd"/>
-                      <w:r>
-                        <w:rPr>
-                          <w:rFonts w:ascii="Arial" w:hAnsi="Arial" w:cs="Arial"/>
-                          <w:sz w:val="20"/>
-                        </w:rPr>
-                        <w:t xml:space="preserve"> </w:t>
-                      </w:r>
-                      <w:r>
-                        <w:rPr>
-                          <w:rFonts w:ascii="Arial" w:hAnsi="Arial" w:cs="Arial"/>
-                          <w:sz w:val="20"/>
-                        </w:rPr>
-                        <w:t>[</w:t>
-                      </w:r>
-                      <w:proofErr w:type="spellStart"/>
-                      <w:r>
-                        <w:rPr>
-                          <w:rFonts w:ascii="Arial" w:hAnsi="Arial" w:cs="Arial"/>
-                          <w:sz w:val="20"/>
-                        </w:rPr>
-                        <w:t>user_ID</w:t>
-                      </w:r>
-                      <w:proofErr w:type="spellEnd"/>
-                      <w:r>
-                        <w:rPr>
-                          <w:rFonts w:ascii="Arial" w:hAnsi="Arial" w:cs="Arial"/>
-                          <w:sz w:val="20"/>
-                        </w:rPr>
-                        <w:t xml:space="preserve"> || NIF | nome | categoria | email | tipo | telefone | morada]</w:t>
-                      </w:r>
-                    </w:p>
-                    <w:p>
-                      <w:pPr>
-                        <w:spacing w:line="240" w:lineRule="auto"/>
-                        <w:ind w:left="708" w:hanging="708"/>
-                        <w:rPr>
-                          <w:rFonts w:ascii="Arial" w:hAnsi="Arial" w:cs="Arial"/>
-                        </w:rPr>
-                      </w:pPr>
-                      <w:proofErr w:type="spellStart"/>
-                      <w:r>
-                        <w:rPr>
-                          <w:rFonts w:ascii="Arial" w:hAnsi="Arial" w:cs="Arial"/>
-                          <w:b/>
-                        </w:rPr>
-                        <w:t>Centro_custos</w:t>
-                      </w:r>
-                      <w:proofErr w:type="spellEnd"/>
-                      <w:r>
-                        <w:rPr>
-                          <w:rFonts w:ascii="Arial" w:hAnsi="Arial" w:cs="Arial"/>
-                          <w:b/>
-                        </w:rPr>
-                        <w:t xml:space="preserve"> </w:t>
-                      </w:r>
-                      <w:r>
-                        <w:rPr>
-                          <w:rFonts w:ascii="Arial" w:hAnsi="Arial" w:cs="Arial"/>
-                          <w:sz w:val="20"/>
-                          <w:szCs w:val="20"/>
-                        </w:rPr>
-                        <w:t>[</w:t>
-                      </w:r>
-                      <w:proofErr w:type="spellStart"/>
-                      <w:r>
-                        <w:rPr>
-                          <w:rFonts w:ascii="Arial" w:hAnsi="Arial" w:cs="Arial"/>
-                          <w:sz w:val="20"/>
-                          <w:szCs w:val="20"/>
-                        </w:rPr>
-                        <w:t>centro_custos_ID</w:t>
-                      </w:r>
-                      <w:proofErr w:type="spellEnd"/>
-                      <w:r>
-                        <w:rPr>
-                          <w:rFonts w:ascii="Arial" w:hAnsi="Arial" w:cs="Arial"/>
-                          <w:sz w:val="20"/>
-                          <w:szCs w:val="20"/>
-                        </w:rPr>
-                        <w:t xml:space="preserve"> || </w:t>
-                      </w:r>
-                      <w:proofErr w:type="spellStart"/>
-                      <w:r>
-                        <w:rPr>
-                          <w:rFonts w:ascii="Arial" w:hAnsi="Arial" w:cs="Arial"/>
-                          <w:sz w:val="20"/>
-                          <w:szCs w:val="20"/>
-                        </w:rPr>
-                        <w:t>tipo_custo</w:t>
-                      </w:r>
-                      <w:proofErr w:type="spellEnd"/>
-                      <w:r>
-                        <w:rPr>
-                          <w:rFonts w:ascii="Arial" w:hAnsi="Arial" w:cs="Arial"/>
-                          <w:sz w:val="20"/>
-                          <w:szCs w:val="20"/>
-                        </w:rPr>
-                        <w:t xml:space="preserve"> | nome | </w:t>
-                      </w:r>
-                      <w:proofErr w:type="spellStart"/>
-                      <w:r>
-                        <w:rPr>
-                          <w:rFonts w:ascii="Arial" w:hAnsi="Arial" w:cs="Arial"/>
-                          <w:sz w:val="20"/>
-                          <w:szCs w:val="20"/>
-                        </w:rPr>
-                        <w:t>periodo</w:t>
-                      </w:r>
-                      <w:proofErr w:type="spellEnd"/>
-                      <w:r>
-                        <w:rPr>
-                          <w:rFonts w:ascii="Arial" w:hAnsi="Arial" w:cs="Arial"/>
-                          <w:sz w:val="20"/>
-                          <w:szCs w:val="20"/>
-                        </w:rPr>
-                        <w:t xml:space="preserve"> | descrição | </w:t>
-                      </w:r>
-                      <w:proofErr w:type="spellStart"/>
-                      <w:r>
-                        <w:rPr>
-                          <w:rFonts w:ascii="Arial" w:hAnsi="Arial" w:cs="Arial"/>
-                          <w:sz w:val="20"/>
-                          <w:szCs w:val="20"/>
-                        </w:rPr>
-                        <w:t>valor_orcamentado</w:t>
-                      </w:r>
-                      <w:proofErr w:type="spellEnd"/>
-                      <w:r>
-                        <w:rPr>
-                          <w:rFonts w:ascii="Arial" w:hAnsi="Arial" w:cs="Arial"/>
-                          <w:sz w:val="20"/>
-                          <w:szCs w:val="20"/>
-                        </w:rPr>
-                        <w:t xml:space="preserve"> | </w:t>
-                      </w:r>
-                      <w:proofErr w:type="spellStart"/>
-                      <w:r>
-                        <w:rPr>
-                          <w:rFonts w:ascii="Arial" w:hAnsi="Arial" w:cs="Arial"/>
-                          <w:sz w:val="20"/>
-                          <w:szCs w:val="20"/>
-                        </w:rPr>
-                        <w:t>nome_curto</w:t>
-                      </w:r>
-                      <w:proofErr w:type="spellEnd"/>
-                      <w:r>
-                        <w:rPr>
-                          <w:rFonts w:ascii="Arial" w:hAnsi="Arial" w:cs="Arial"/>
-                          <w:sz w:val="20"/>
-                          <w:szCs w:val="20"/>
-                        </w:rPr>
-                        <w:t>]</w:t>
-                      </w:r>
-                    </w:p>
-                    <w:p>
-                      <w:pPr>
-                        <w:spacing w:line="240" w:lineRule="auto"/>
-                        <w:ind w:left="708" w:hanging="708"/>
-                        <w:rPr>
-                          <w:rFonts w:ascii="Arial" w:hAnsi="Arial" w:cs="Arial"/>
-                          <w:sz w:val="20"/>
-                        </w:rPr>
-                      </w:pPr>
-                      <w:proofErr w:type="spellStart"/>
-                      <w:r>
-                        <w:rPr>
-                          <w:rFonts w:ascii="Arial" w:hAnsi="Arial" w:cs="Arial"/>
-                          <w:b/>
-                        </w:rPr>
-                        <w:t>Operacao</w:t>
-                      </w:r>
-                      <w:proofErr w:type="spellEnd"/>
-                      <w:r>
-                        <w:rPr>
-                          <w:rFonts w:ascii="Arial" w:hAnsi="Arial" w:cs="Arial"/>
-                        </w:rPr>
-                        <w:t xml:space="preserve"> </w:t>
-                      </w:r>
-                      <w:r>
-                        <w:rPr>
-                          <w:rFonts w:ascii="Arial" w:hAnsi="Arial" w:cs="Arial"/>
-                          <w:sz w:val="20"/>
-                        </w:rPr>
-                        <w:t>[</w:t>
-                      </w:r>
-                      <w:proofErr w:type="spellStart"/>
-                      <w:r>
-                        <w:rPr>
-                          <w:rFonts w:ascii="Arial" w:hAnsi="Arial" w:cs="Arial"/>
-                          <w:sz w:val="20"/>
-                        </w:rPr>
-                        <w:t>operacao_ID</w:t>
-                      </w:r>
-                      <w:proofErr w:type="spellEnd"/>
-                      <w:r>
-                        <w:rPr>
-                          <w:rFonts w:ascii="Arial" w:hAnsi="Arial" w:cs="Arial"/>
-                          <w:sz w:val="20"/>
-                        </w:rPr>
-                        <w:t xml:space="preserve"> || </w:t>
-                      </w:r>
-                      <w:proofErr w:type="spellStart"/>
-                      <w:r>
-                        <w:rPr>
-                          <w:rFonts w:ascii="Arial" w:hAnsi="Arial" w:cs="Arial"/>
-                          <w:sz w:val="20"/>
-                        </w:rPr>
-                        <w:t>tipo_movimento</w:t>
-                      </w:r>
-                      <w:proofErr w:type="spellEnd"/>
-                      <w:r>
-                        <w:rPr>
-                          <w:rFonts w:ascii="Arial" w:hAnsi="Arial" w:cs="Arial"/>
-                          <w:sz w:val="20"/>
-                        </w:rPr>
-                        <w:t xml:space="preserve"> | descritivo | </w:t>
-                      </w:r>
-                      <w:proofErr w:type="spellStart"/>
-                      <w:r>
-                        <w:rPr>
-                          <w:rFonts w:ascii="Arial" w:hAnsi="Arial" w:cs="Arial"/>
-                          <w:sz w:val="20"/>
-                        </w:rPr>
-                        <w:t>tipo_suporte</w:t>
-                      </w:r>
-                      <w:proofErr w:type="spellEnd"/>
-                      <w:r>
-                        <w:rPr>
-                          <w:rFonts w:ascii="Arial" w:hAnsi="Arial" w:cs="Arial"/>
-                          <w:sz w:val="20"/>
-                        </w:rPr>
-                        <w:t xml:space="preserve"> | montante | data]</w:t>
-                      </w:r>
-                    </w:p>
-                    <w:p>
-                      <w:pPr>
-                        <w:spacing w:line="240" w:lineRule="auto"/>
-                        <w:ind w:left="708" w:hanging="708"/>
-                        <w:rPr>
-                          <w:rFonts w:ascii="Arial" w:hAnsi="Arial" w:cs="Arial"/>
-                        </w:rPr>
-                      </w:pPr>
-                      <w:proofErr w:type="spellStart"/>
-                      <w:r>
-                        <w:rPr>
-                          <w:rFonts w:ascii="Arial" w:hAnsi="Arial" w:cs="Arial"/>
-                          <w:b/>
-                        </w:rPr>
-                        <w:t>Cabimentacao</w:t>
-                      </w:r>
-                      <w:proofErr w:type="spellEnd"/>
-                      <w:r>
-                        <w:rPr>
-                          <w:rFonts w:ascii="Arial" w:hAnsi="Arial" w:cs="Arial"/>
-                        </w:rPr>
-                        <w:t xml:space="preserve"> </w:t>
-                      </w:r>
-                      <w:r>
-                        <w:rPr>
-                          <w:rFonts w:ascii="Arial" w:hAnsi="Arial" w:cs="Arial"/>
-                          <w:sz w:val="20"/>
-                        </w:rPr>
-                        <w:t>[</w:t>
-                      </w:r>
-                      <w:proofErr w:type="spellStart"/>
-                      <w:r>
-                        <w:rPr>
-                          <w:rFonts w:ascii="Arial" w:hAnsi="Arial" w:cs="Arial"/>
-                          <w:sz w:val="20"/>
-                        </w:rPr>
-                        <w:t>cabimentacao</w:t>
-                      </w:r>
-                      <w:r>
-                        <w:rPr>
-                          <w:rFonts w:ascii="Arial" w:hAnsi="Arial" w:cs="Arial"/>
-                          <w:sz w:val="20"/>
-                        </w:rPr>
-                        <w:t>_ID</w:t>
-                      </w:r>
-                      <w:proofErr w:type="spellEnd"/>
-                      <w:r>
-                        <w:rPr>
-                          <w:rFonts w:ascii="Arial" w:hAnsi="Arial" w:cs="Arial"/>
-                          <w:sz w:val="20"/>
-                        </w:rPr>
-                        <w:t xml:space="preserve"> || descritivo | estado | </w:t>
-                      </w:r>
-                      <w:proofErr w:type="spellStart"/>
-                      <w:r>
-                        <w:rPr>
-                          <w:rFonts w:ascii="Arial" w:hAnsi="Arial" w:cs="Arial"/>
-                          <w:sz w:val="20"/>
-                        </w:rPr>
-                        <w:t>valor_estimado</w:t>
-                      </w:r>
-                      <w:proofErr w:type="spellEnd"/>
-                      <w:r>
-                        <w:rPr>
-                          <w:rFonts w:ascii="Arial" w:hAnsi="Arial" w:cs="Arial"/>
-                          <w:sz w:val="20"/>
-                        </w:rPr>
-                        <w:t xml:space="preserve"> | </w:t>
-                      </w:r>
-                      <w:proofErr w:type="spellStart"/>
-                      <w:r>
-                        <w:rPr>
-                          <w:rFonts w:ascii="Arial" w:hAnsi="Arial" w:cs="Arial"/>
-                          <w:sz w:val="20"/>
-                        </w:rPr>
-                        <w:t>data_decisao</w:t>
-                      </w:r>
-                      <w:proofErr w:type="spellEnd"/>
-                      <w:r>
-                        <w:rPr>
-                          <w:rFonts w:ascii="Arial" w:hAnsi="Arial" w:cs="Arial"/>
-                          <w:sz w:val="20"/>
-                        </w:rPr>
-                        <w:t xml:space="preserve"> | </w:t>
-                      </w:r>
-                      <w:proofErr w:type="spellStart"/>
-                      <w:r>
-                        <w:rPr>
-                          <w:rFonts w:ascii="Arial" w:hAnsi="Arial" w:cs="Arial"/>
-                          <w:sz w:val="20"/>
-                        </w:rPr>
-                        <w:t>justificacao_decisao</w:t>
-                      </w:r>
-                      <w:proofErr w:type="spellEnd"/>
-                      <w:r>
-                        <w:rPr>
-                          <w:rFonts w:ascii="Arial" w:hAnsi="Arial" w:cs="Arial"/>
-                          <w:sz w:val="20"/>
-                        </w:rPr>
-                        <w:t xml:space="preserve"> </w:t>
-                      </w:r>
-                      <w:r>
-                        <w:rPr>
-                          <w:rFonts w:ascii="Arial" w:hAnsi="Arial" w:cs="Arial"/>
-                          <w:sz w:val="20"/>
-                        </w:rPr>
-                        <w:t xml:space="preserve">| </w:t>
-                      </w:r>
-                      <w:proofErr w:type="spellStart"/>
-                      <w:r>
-                        <w:rPr>
-                          <w:rFonts w:ascii="Arial" w:hAnsi="Arial" w:cs="Arial"/>
-                          <w:sz w:val="20"/>
-                        </w:rPr>
-                        <w:t>data_pedido</w:t>
-                      </w:r>
-                      <w:proofErr w:type="spellEnd"/>
-                      <w:r>
-                        <w:rPr>
-                          <w:rFonts w:ascii="Arial" w:hAnsi="Arial" w:cs="Arial"/>
-                          <w:sz w:val="20"/>
-                        </w:rPr>
-                        <w:t>]</w:t>
-                      </w:r>
-                    </w:p>
-                    <w:p>
-                      <w:pPr>
-                        <w:spacing w:line="240" w:lineRule="auto"/>
-                        <w:ind w:left="708" w:hanging="708"/>
-                        <w:rPr>
-                          <w:rFonts w:ascii="Arial" w:hAnsi="Arial" w:cs="Arial"/>
-                        </w:rPr>
-                      </w:pPr>
-                      <w:r>
-                        <w:rPr>
-                          <w:rFonts w:ascii="Arial" w:hAnsi="Arial" w:cs="Arial"/>
-                          <w:b/>
-                        </w:rPr>
-                        <w:t>Atividade</w:t>
-                      </w:r>
-                      <w:r>
-                        <w:rPr>
-                          <w:rFonts w:ascii="Arial" w:hAnsi="Arial" w:cs="Arial"/>
-                        </w:rPr>
-                        <w:t xml:space="preserve"> </w:t>
-                      </w:r>
-                      <w:r>
-                        <w:rPr>
-                          <w:rFonts w:ascii="Arial" w:hAnsi="Arial" w:cs="Arial"/>
-                          <w:sz w:val="20"/>
-                        </w:rPr>
-                        <w:t>[</w:t>
-                      </w:r>
-                      <w:proofErr w:type="spellStart"/>
-                      <w:r>
-                        <w:rPr>
-                          <w:rFonts w:ascii="Arial" w:hAnsi="Arial" w:cs="Arial"/>
-                          <w:sz w:val="20"/>
-                        </w:rPr>
-                        <w:t>atividade_ID</w:t>
-                      </w:r>
-                      <w:proofErr w:type="spellEnd"/>
-                      <w:r>
-                        <w:rPr>
-                          <w:rFonts w:ascii="Arial" w:hAnsi="Arial" w:cs="Arial"/>
-                          <w:sz w:val="20"/>
-                        </w:rPr>
-                        <w:t xml:space="preserve"> || tipo | </w:t>
-                      </w:r>
-                      <w:proofErr w:type="spellStart"/>
-                      <w:r>
-                        <w:rPr>
-                          <w:rFonts w:ascii="Arial" w:hAnsi="Arial" w:cs="Arial"/>
-                          <w:sz w:val="20"/>
-                        </w:rPr>
-                        <w:t>data_inicio</w:t>
-                      </w:r>
-                      <w:proofErr w:type="spellEnd"/>
-                      <w:r>
-                        <w:rPr>
-                          <w:rFonts w:ascii="Arial" w:hAnsi="Arial" w:cs="Arial"/>
-                          <w:sz w:val="20"/>
-                        </w:rPr>
-                        <w:t xml:space="preserve"> | </w:t>
-                      </w:r>
-                      <w:proofErr w:type="spellStart"/>
-                      <w:r>
-                        <w:rPr>
-                          <w:rFonts w:ascii="Arial" w:hAnsi="Arial" w:cs="Arial"/>
-                          <w:sz w:val="20"/>
-                        </w:rPr>
-                        <w:t>data_fim</w:t>
-                      </w:r>
-                      <w:proofErr w:type="spellEnd"/>
-                      <w:r>
-                        <w:rPr>
-                          <w:rFonts w:ascii="Arial" w:hAnsi="Arial" w:cs="Arial"/>
-                          <w:sz w:val="20"/>
-                        </w:rPr>
-                        <w:t xml:space="preserve"> | </w:t>
-                      </w:r>
-                      <w:proofErr w:type="spellStart"/>
-                      <w:r>
-                        <w:rPr>
-                          <w:rFonts w:ascii="Arial" w:hAnsi="Arial" w:cs="Arial"/>
-                          <w:sz w:val="20"/>
-                        </w:rPr>
-                        <w:t>orcamento_estimado</w:t>
-                      </w:r>
-                      <w:proofErr w:type="spellEnd"/>
-                      <w:r>
-                        <w:rPr>
-                          <w:rFonts w:ascii="Arial" w:hAnsi="Arial" w:cs="Arial"/>
-                          <w:sz w:val="20"/>
-                        </w:rPr>
-                        <w:t>]</w:t>
-                      </w:r>
-                    </w:p>
-                  </w:txbxContent>
-                </v:textbox>
-                <w10:wrap type="square" anchorx="margin"/>
-              </v:roundrect>
-            </w:pict>
-          </mc:Fallback>
-        </mc:AlternateContent>
-      </w:r>
-      <w:r>
-        <w:rPr>
-          <w:rFonts w:ascii="Arial" w:hAnsi="Arial" w:cs="Arial"/>
-          <w:sz w:val="26"/>
-          <w:szCs w:val="26"/>
-        </w:rPr>
-        <w:t>Entidades</w:t>
-      </w:r>
-    </w:p>
-    <w:p>
-      <w:pPr>
-        <w:pStyle w:val="PargrafodaLista"/>
-        <w:numPr>
-          <w:ilvl w:val="0"/>
-          <w:numId w:val="9"/>
-        </w:numPr>
-        <w:rPr>
-          <w:rFonts w:ascii="Arial" w:hAnsi="Arial" w:cs="Arial"/>
-          <w:sz w:val="26"/>
-          <w:szCs w:val="26"/>
-        </w:rPr>
-      </w:pPr>
-      <w:r>
-        <w:rPr>
-          <w:rFonts w:ascii="Arial" w:hAnsi="Arial" w:cs="Arial"/>
-          <w:noProof/>
-          <w:sz w:val="26"/>
-          <w:szCs w:val="26"/>
-          <w:lang w:eastAsia="pt-PT"/>
-        </w:rPr>
-        <w:lastRenderedPageBreak/>
-        <mc:AlternateContent>
-          <mc:Choice Requires="wps">
-            <w:drawing>
-              <wp:anchor distT="45720" distB="45720" distL="114300" distR="114300" simplePos="0" relativeHeight="251662336" behindDoc="0" locked="0" layoutInCell="1" allowOverlap="1" wp14:anchorId="28D71EDE" wp14:editId="5FC8010A">
-                <wp:simplePos x="0" y="0"/>
-                <wp:positionH relativeFrom="margin">
-                  <wp:align>center</wp:align>
-                </wp:positionH>
-                <wp:positionV relativeFrom="paragraph">
-                  <wp:posOffset>274320</wp:posOffset>
-                </wp:positionV>
-                <wp:extent cx="7248525" cy="2352675"/>
-                <wp:effectExtent l="0" t="0" r="9525" b="9525"/>
-                <wp:wrapSquare wrapText="bothSides"/>
-                <wp:docPr id="2" name="Caixa de Texto 2"/>
-                <wp:cNvGraphicFramePr>
-                  <a:graphicFrameLocks xmlns:a="http://schemas.openxmlformats.org/drawingml/2006/main"/>
-                </wp:cNvGraphicFramePr>
-                <a:graphic xmlns:a="http://schemas.openxmlformats.org/drawingml/2006/main">
-                  <a:graphicData uri="http://schemas.microsoft.com/office/word/2010/wordprocessingShape">
-                    <wps:wsp>
-                      <wps:cNvSpPr txBox="1">
-                        <a:spLocks noChangeArrowheads="1"/>
-                      </wps:cNvSpPr>
-                      <wps:spPr bwMode="auto">
-                        <a:xfrm>
-                          <a:off x="0" y="0"/>
-                          <a:ext cx="7248525" cy="2352675"/>
-                        </a:xfrm>
-                        <a:prstGeom prst="roundRect">
-                          <a:avLst/>
-                        </a:prstGeom>
-                        <a:solidFill>
-                          <a:schemeClr val="accent1">
-                            <a:lumMod val="60000"/>
-                            <a:lumOff val="40000"/>
-                          </a:schemeClr>
-                        </a:solidFill>
-                        <a:ln w="9525">
-                          <a:noFill/>
-                          <a:miter lim="800000"/>
-                          <a:headEnd/>
-                          <a:tailEnd/>
-                        </a:ln>
-                      </wps:spPr>
-                      <wps:txbx>
-                        <w:txbxContent>
+                          <w:p>
+                            <w:pPr>
+                              <w:spacing w:line="240" w:lineRule="auto"/>
+                              <w:ind w:left="708" w:hanging="708"/>
+                              <w:rPr>
+                                <w:rFonts w:ascii="Arial" w:hAnsi="Arial" w:cs="Arial"/>
+                                <w:sz w:val="20"/>
+                              </w:rPr>
+                            </w:pPr>
+                            <w:r>
+                              <w:rPr>
+                                <w:rFonts w:ascii="Arial" w:hAnsi="Arial" w:cs="Arial"/>
+                                <w:b/>
+                              </w:rPr>
+                              <w:t>Atividade</w:t>
+                            </w:r>
+                            <w:r>
+                              <w:rPr>
+                                <w:rFonts w:ascii="Arial" w:hAnsi="Arial" w:cs="Arial"/>
+                              </w:rPr>
+                              <w:t xml:space="preserve"> </w:t>
+                            </w:r>
+                            <w:r>
+                              <w:rPr>
+                                <w:rFonts w:ascii="Arial" w:hAnsi="Arial" w:cs="Arial"/>
+                                <w:sz w:val="20"/>
+                              </w:rPr>
+                              <w:t xml:space="preserve">[atividade_ID || tipo | data_inicio | data_fim | </w:t>
+                            </w:r>
+                            <w:r>
+                              <w:rPr>
+                                <w:rFonts w:ascii="Arial" w:hAnsi="Arial" w:cs="Arial"/>
+                                <w:sz w:val="20"/>
+                              </w:rPr>
+                              <w:t>descritivo | #Envolve -&gt; Cabimentacao</w:t>
+                            </w:r>
+                            <w:r>
+                              <w:rPr>
+                                <w:rFonts w:ascii="Arial" w:hAnsi="Arial" w:cs="Arial"/>
+                                <w:sz w:val="20"/>
+                              </w:rPr>
+                              <w:t>]</w:t>
+                            </w:r>
+                          </w:p>
                           <w:p>
                             <w:pPr>
                               <w:spacing w:line="240" w:lineRule="auto"/>
@@ -1947,16 +1097,14 @@
                               </w:rPr>
                               <w:t>[#</w:t>
                             </w:r>
-                            <w:proofErr w:type="spellStart"/>
                             <w:r>
                               <w:rPr>
                                 <w:rFonts w:ascii="Arial" w:hAnsi="Arial" w:cs="Arial"/>
                                 <w:sz w:val="20"/>
                                 <w:szCs w:val="20"/>
                               </w:rPr>
-                              <w:t>centro_custos_ID</w:t>
+                              <w:t>Financiador</w:t>
                             </w:r>
-                            <w:proofErr w:type="spellEnd"/>
                             <w:r>
                               <w:rPr>
                                 <w:rFonts w:ascii="Arial" w:hAnsi="Arial" w:cs="Arial"/>
@@ -1973,17 +1121,7 @@
                                 <w:szCs w:val="20"/>
                                 <w:lang w:eastAsia="pt-PT"/>
                               </w:rPr>
-                              <w:t xml:space="preserve">-&gt; </w:t>
-                            </w:r>
-                            <w:r>
-                              <w:rPr>
-                                <w:rFonts w:ascii="Arial" w:hAnsi="Arial" w:cs="Arial"/>
-                                <w:noProof/>
-                                <w:sz w:val="20"/>
-                                <w:szCs w:val="20"/>
-                                <w:lang w:eastAsia="pt-PT"/>
-                              </w:rPr>
-                              <w:t xml:space="preserve">Centro_custos | </w:t>
+                              <w:t xml:space="preserve">-&gt; Centro_custos | </w:t>
                             </w:r>
                             <w:r>
                               <w:rPr>
@@ -1993,16 +1131,14 @@
                               </w:rPr>
                               <w:t>#</w:t>
                             </w:r>
-                            <w:proofErr w:type="spellStart"/>
                             <w:r>
                               <w:rPr>
                                 <w:rFonts w:ascii="Arial" w:hAnsi="Arial" w:cs="Arial"/>
                                 <w:sz w:val="20"/>
                                 <w:szCs w:val="20"/>
                               </w:rPr>
-                              <w:t>centro_custos_ID</w:t>
+                              <w:t>Financiado</w:t>
                             </w:r>
-                            <w:proofErr w:type="spellEnd"/>
                             <w:r>
                               <w:rPr>
                                 <w:rFonts w:ascii="Arial" w:hAnsi="Arial" w:cs="Arial"/>
@@ -2033,756 +1169,11 @@
                           <w:p>
                             <w:pPr>
                               <w:spacing w:line="240" w:lineRule="auto"/>
-                              <w:rPr>
-                                <w:rFonts w:ascii="Arial" w:hAnsi="Arial" w:cs="Arial"/>
-                                <w:sz w:val="20"/>
-                              </w:rPr>
-                            </w:pPr>
-                            <w:r>
-                              <w:rPr>
-                                <w:rFonts w:ascii="Arial" w:hAnsi="Arial" w:cs="Arial"/>
-                                <w:b/>
-                              </w:rPr>
-                              <w:t>Beneficia</w:t>
-                            </w:r>
-                            <w:r>
+                              <w:ind w:left="708" w:hanging="708"/>
                               <w:rPr>
                                 <w:rFonts w:ascii="Arial" w:hAnsi="Arial" w:cs="Arial"/>
                               </w:rPr>
-                              <w:t xml:space="preserve"> </w:t>
-                            </w:r>
-                            <w:r>
-                              <w:rPr>
-                                <w:rFonts w:ascii="Arial" w:hAnsi="Arial" w:cs="Arial"/>
-                                <w:sz w:val="20"/>
-                              </w:rPr>
-                              <w:t>[</w:t>
-                            </w:r>
-                            <w:r>
-                              <w:rPr>
-                                <w:rFonts w:ascii="Arial" w:hAnsi="Arial" w:cs="Arial"/>
-                                <w:sz w:val="20"/>
-                              </w:rPr>
-                              <w:t>#</w:t>
-                            </w:r>
-                            <w:proofErr w:type="spellStart"/>
-                            <w:r>
-                              <w:rPr>
-                                <w:rFonts w:ascii="Arial" w:hAnsi="Arial" w:cs="Arial"/>
-                                <w:sz w:val="20"/>
-                              </w:rPr>
-                              <w:t>user_ID</w:t>
-                            </w:r>
-                            <w:proofErr w:type="spellEnd"/>
-                            <w:r>
-                              <w:rPr>
-                                <w:rFonts w:ascii="Arial" w:hAnsi="Arial" w:cs="Arial"/>
-                                <w:sz w:val="20"/>
-                              </w:rPr>
-                              <w:t xml:space="preserve"> -&gt; </w:t>
-                            </w:r>
-                            <w:proofErr w:type="spellStart"/>
-                            <w:r>
-                              <w:rPr>
-                                <w:rFonts w:ascii="Arial" w:hAnsi="Arial" w:cs="Arial"/>
-                                <w:sz w:val="20"/>
-                              </w:rPr>
-                              <w:t>Funcionario</w:t>
-                            </w:r>
-                            <w:proofErr w:type="spellEnd"/>
-                            <w:r>
-                              <w:rPr>
-                                <w:rFonts w:ascii="Arial" w:hAnsi="Arial" w:cs="Arial"/>
-                                <w:sz w:val="20"/>
-                              </w:rPr>
-                              <w:t xml:space="preserve"> | #</w:t>
-                            </w:r>
-                            <w:proofErr w:type="spellStart"/>
-                            <w:r>
-                              <w:rPr>
-                                <w:rFonts w:ascii="Arial" w:hAnsi="Arial" w:cs="Arial"/>
-                                <w:sz w:val="20"/>
-                              </w:rPr>
-                              <w:t>operacao_ID</w:t>
-                            </w:r>
-                            <w:proofErr w:type="spellEnd"/>
-                            <w:r>
-                              <w:rPr>
-                                <w:rFonts w:ascii="Arial" w:hAnsi="Arial" w:cs="Arial"/>
-                                <w:sz w:val="20"/>
-                              </w:rPr>
-                              <w:t xml:space="preserve"> -&gt; </w:t>
-                            </w:r>
-                            <w:proofErr w:type="spellStart"/>
-                            <w:r>
-                              <w:rPr>
-                                <w:rFonts w:ascii="Arial" w:hAnsi="Arial" w:cs="Arial"/>
-                                <w:sz w:val="20"/>
-                              </w:rPr>
-                              <w:t>Operacao</w:t>
-                            </w:r>
-                            <w:proofErr w:type="spellEnd"/>
-                            <w:r>
-                              <w:rPr>
-                                <w:rFonts w:ascii="Arial" w:hAnsi="Arial" w:cs="Arial"/>
-                                <w:sz w:val="20"/>
-                              </w:rPr>
-                              <w:t xml:space="preserve"> || #montante -&gt; </w:t>
-                            </w:r>
-                            <w:proofErr w:type="spellStart"/>
-                            <w:r>
-                              <w:rPr>
-                                <w:rFonts w:ascii="Arial" w:hAnsi="Arial" w:cs="Arial"/>
-                                <w:sz w:val="20"/>
-                              </w:rPr>
-                              <w:t>Operacao</w:t>
-                            </w:r>
-                            <w:proofErr w:type="spellEnd"/>
-                            <w:r>
-                              <w:rPr>
-                                <w:rFonts w:ascii="Arial" w:hAnsi="Arial" w:cs="Arial"/>
-                                <w:sz w:val="20"/>
-                              </w:rPr>
-                              <w:t>]</w:t>
-                            </w:r>
-                          </w:p>
-                          <w:p>
-                            <w:pPr>
-                              <w:spacing w:line="240" w:lineRule="auto"/>
-                              <w:rPr>
-                                <w:rFonts w:ascii="Arial" w:hAnsi="Arial" w:cs="Arial"/>
-                                <w:sz w:val="20"/>
-                              </w:rPr>
                             </w:pPr>
-                            <w:r>
-                              <w:rPr>
-                                <w:rFonts w:ascii="Arial" w:hAnsi="Arial" w:cs="Arial"/>
-                                <w:b/>
-                              </w:rPr>
-                              <w:t>Cativa</w:t>
-                            </w:r>
-                            <w:r>
-                              <w:rPr>
-                                <w:rFonts w:ascii="Arial" w:hAnsi="Arial" w:cs="Arial"/>
-                              </w:rPr>
-                              <w:t xml:space="preserve"> </w:t>
-                            </w:r>
-                            <w:r>
-                              <w:rPr>
-                                <w:rFonts w:ascii="Arial" w:hAnsi="Arial" w:cs="Arial"/>
-                                <w:sz w:val="20"/>
-                              </w:rPr>
-                              <w:t>[</w:t>
-                            </w:r>
-                            <w:r>
-                              <w:rPr>
-                                <w:rFonts w:ascii="Arial" w:hAnsi="Arial" w:cs="Arial"/>
-                                <w:sz w:val="20"/>
-                              </w:rPr>
-                              <w:t>#</w:t>
-                            </w:r>
-                            <w:proofErr w:type="spellStart"/>
-                            <w:r>
-                              <w:rPr>
-                                <w:rFonts w:ascii="Arial" w:hAnsi="Arial" w:cs="Arial"/>
-                                <w:sz w:val="20"/>
-                              </w:rPr>
-                              <w:t>centro_custos_ID</w:t>
-                            </w:r>
-                            <w:proofErr w:type="spellEnd"/>
-                            <w:r>
-                              <w:rPr>
-                                <w:rFonts w:ascii="Arial" w:hAnsi="Arial" w:cs="Arial"/>
-                                <w:sz w:val="20"/>
-                              </w:rPr>
-                              <w:t xml:space="preserve"> -&gt; </w:t>
-                            </w:r>
-                            <w:proofErr w:type="spellStart"/>
-                            <w:r>
-                              <w:rPr>
-                                <w:rFonts w:ascii="Arial" w:hAnsi="Arial" w:cs="Arial"/>
-                                <w:sz w:val="20"/>
-                              </w:rPr>
-                              <w:t>Centro_custos</w:t>
-                            </w:r>
-                            <w:proofErr w:type="spellEnd"/>
-                            <w:r>
-                              <w:rPr>
-                                <w:rFonts w:ascii="Arial" w:hAnsi="Arial" w:cs="Arial"/>
-                                <w:sz w:val="20"/>
-                              </w:rPr>
-                              <w:t xml:space="preserve"> #</w:t>
-                            </w:r>
-                            <w:proofErr w:type="spellStart"/>
-                            <w:r>
-                              <w:rPr>
-                                <w:rFonts w:ascii="Arial" w:hAnsi="Arial" w:cs="Arial"/>
-                                <w:sz w:val="20"/>
-                              </w:rPr>
-                              <w:t>cabimentacao_ID</w:t>
-                            </w:r>
-                            <w:proofErr w:type="spellEnd"/>
-                            <w:r>
-                              <w:rPr>
-                                <w:rFonts w:ascii="Arial" w:hAnsi="Arial" w:cs="Arial"/>
-                                <w:sz w:val="20"/>
-                              </w:rPr>
-                              <w:t xml:space="preserve"> -&gt; </w:t>
-                            </w:r>
-                            <w:proofErr w:type="spellStart"/>
-                            <w:r>
-                              <w:rPr>
-                                <w:rFonts w:ascii="Arial" w:hAnsi="Arial" w:cs="Arial"/>
-                                <w:sz w:val="20"/>
-                              </w:rPr>
-                              <w:t>Cabimentacao</w:t>
-                            </w:r>
-                            <w:proofErr w:type="spellEnd"/>
-                            <w:r>
-                              <w:rPr>
-                                <w:rFonts w:ascii="Arial" w:hAnsi="Arial" w:cs="Arial"/>
-                                <w:sz w:val="20"/>
-                              </w:rPr>
-                              <w:t>|</w:t>
-                            </w:r>
-                            <w:r>
-                              <w:rPr>
-                                <w:rFonts w:ascii="Arial" w:hAnsi="Arial" w:cs="Arial"/>
-                                <w:sz w:val="20"/>
-                              </w:rPr>
-                              <w:t>]</w:t>
-                            </w:r>
-                          </w:p>
-                          <w:p>
-                            <w:pPr>
-                              <w:spacing w:line="240" w:lineRule="auto"/>
-                              <w:rPr>
-                                <w:rFonts w:ascii="Arial" w:hAnsi="Arial" w:cs="Arial"/>
-                                <w:u w:val="single"/>
-                              </w:rPr>
-                            </w:pPr>
-                            <w:proofErr w:type="spellStart"/>
-                            <w:r>
-                              <w:rPr>
-                                <w:rFonts w:ascii="Arial" w:hAnsi="Arial" w:cs="Arial"/>
-                                <w:b/>
-                              </w:rPr>
-                              <w:t>Responsavel_Por</w:t>
-                            </w:r>
-                            <w:proofErr w:type="spellEnd"/>
-                            <w:r>
-                              <w:rPr>
-                                <w:rFonts w:ascii="Arial" w:hAnsi="Arial" w:cs="Arial"/>
-                              </w:rPr>
-                              <w:t xml:space="preserve"> </w:t>
-                            </w:r>
-                            <w:r>
-                              <w:rPr>
-                                <w:rFonts w:ascii="Arial" w:hAnsi="Arial" w:cs="Arial"/>
-                                <w:sz w:val="20"/>
-                              </w:rPr>
-                              <w:t>[</w:t>
-                            </w:r>
-                            <w:r>
-                              <w:rPr>
-                                <w:rFonts w:ascii="Arial" w:hAnsi="Arial" w:cs="Arial"/>
-                                <w:sz w:val="20"/>
-                              </w:rPr>
-                              <w:t>#</w:t>
-                            </w:r>
-                            <w:proofErr w:type="spellStart"/>
-                            <w:r>
-                              <w:rPr>
-                                <w:rFonts w:ascii="Arial" w:hAnsi="Arial" w:cs="Arial"/>
-                                <w:sz w:val="20"/>
-                              </w:rPr>
-                              <w:t>user_ID</w:t>
-                            </w:r>
-                            <w:proofErr w:type="spellEnd"/>
-                            <w:r>
-                              <w:rPr>
-                                <w:rFonts w:ascii="Arial" w:hAnsi="Arial" w:cs="Arial"/>
-                                <w:sz w:val="20"/>
-                              </w:rPr>
-                              <w:t xml:space="preserve"> -&gt; </w:t>
-                            </w:r>
-                            <w:proofErr w:type="spellStart"/>
-                            <w:r>
-                              <w:rPr>
-                                <w:rFonts w:ascii="Arial" w:hAnsi="Arial" w:cs="Arial"/>
-                                <w:sz w:val="20"/>
-                              </w:rPr>
-                              <w:t>Funcionario</w:t>
-                            </w:r>
-                            <w:proofErr w:type="spellEnd"/>
-                            <w:r>
-                              <w:rPr>
-                                <w:rFonts w:ascii="Arial" w:hAnsi="Arial" w:cs="Arial"/>
-                                <w:sz w:val="20"/>
-                              </w:rPr>
-                              <w:t xml:space="preserve"> | </w:t>
-                            </w:r>
-                            <w:r>
-                              <w:rPr>
-                                <w:rFonts w:ascii="Arial" w:hAnsi="Arial" w:cs="Arial"/>
-                                <w:sz w:val="20"/>
-                              </w:rPr>
-                              <w:t>#</w:t>
-                            </w:r>
-                            <w:proofErr w:type="spellStart"/>
-                            <w:r>
-                              <w:rPr>
-                                <w:rFonts w:ascii="Arial" w:hAnsi="Arial" w:cs="Arial"/>
-                                <w:sz w:val="20"/>
-                              </w:rPr>
-                              <w:t>centro_custos_ID</w:t>
-                            </w:r>
-                            <w:proofErr w:type="spellEnd"/>
-                            <w:r>
-                              <w:rPr>
-                                <w:rFonts w:ascii="Arial" w:hAnsi="Arial" w:cs="Arial"/>
-                                <w:sz w:val="20"/>
-                              </w:rPr>
-                              <w:t xml:space="preserve"> -&gt; </w:t>
-                            </w:r>
-                            <w:proofErr w:type="spellStart"/>
-                            <w:r>
-                              <w:rPr>
-                                <w:rFonts w:ascii="Arial" w:hAnsi="Arial" w:cs="Arial"/>
-                                <w:sz w:val="20"/>
-                              </w:rPr>
-                              <w:t>Centro_custos</w:t>
-                            </w:r>
-                            <w:proofErr w:type="spellEnd"/>
-                            <w:r>
-                              <w:rPr>
-                                <w:rFonts w:ascii="Arial" w:hAnsi="Arial" w:cs="Arial"/>
-                                <w:sz w:val="20"/>
-                              </w:rPr>
-                              <w:t>|</w:t>
-                            </w:r>
-                            <w:r>
-                              <w:rPr>
-                                <w:rFonts w:ascii="Arial" w:hAnsi="Arial" w:cs="Arial"/>
-                                <w:sz w:val="20"/>
-                              </w:rPr>
-                              <w:t>]</w:t>
-                            </w:r>
-                          </w:p>
-                          <w:p>
-                            <w:pPr>
-                              <w:spacing w:line="240" w:lineRule="auto"/>
-                              <w:rPr>
-                                <w:rFonts w:ascii="Arial" w:hAnsi="Arial" w:cs="Arial"/>
-                                <w:sz w:val="20"/>
-                              </w:rPr>
-                            </w:pPr>
-                            <w:r>
-                              <w:rPr>
-                                <w:rFonts w:ascii="Arial" w:hAnsi="Arial" w:cs="Arial"/>
-                                <w:b/>
-                              </w:rPr>
-                              <w:t>Pede</w:t>
-                            </w:r>
-                            <w:r>
-                              <w:rPr>
-                                <w:rFonts w:ascii="Arial" w:hAnsi="Arial" w:cs="Arial"/>
-                              </w:rPr>
-                              <w:t xml:space="preserve"> </w:t>
-                            </w:r>
-                            <w:r>
-                              <w:rPr>
-                                <w:rFonts w:ascii="Arial" w:hAnsi="Arial" w:cs="Arial"/>
-                                <w:sz w:val="20"/>
-                              </w:rPr>
-                              <w:t>[#</w:t>
-                            </w:r>
-                            <w:proofErr w:type="spellStart"/>
-                            <w:r>
-                              <w:rPr>
-                                <w:rFonts w:ascii="Arial" w:hAnsi="Arial" w:cs="Arial"/>
-                                <w:sz w:val="20"/>
-                              </w:rPr>
-                              <w:t>user_ID</w:t>
-                            </w:r>
-                            <w:proofErr w:type="spellEnd"/>
-                            <w:r>
-                              <w:rPr>
-                                <w:rFonts w:ascii="Arial" w:hAnsi="Arial" w:cs="Arial"/>
-                                <w:sz w:val="20"/>
-                              </w:rPr>
-                              <w:t xml:space="preserve"> -&gt; </w:t>
-                            </w:r>
-                            <w:proofErr w:type="spellStart"/>
-                            <w:r>
-                              <w:rPr>
-                                <w:rFonts w:ascii="Arial" w:hAnsi="Arial" w:cs="Arial"/>
-                                <w:sz w:val="20"/>
-                              </w:rPr>
-                              <w:t>Funcionario</w:t>
-                            </w:r>
-                            <w:proofErr w:type="spellEnd"/>
-                            <w:r>
-                              <w:rPr>
-                                <w:rFonts w:ascii="Arial" w:hAnsi="Arial" w:cs="Arial"/>
-                                <w:sz w:val="20"/>
-                              </w:rPr>
-                              <w:t xml:space="preserve"> | #</w:t>
-                            </w:r>
-                            <w:proofErr w:type="spellStart"/>
-                            <w:r>
-                              <w:rPr>
-                                <w:rFonts w:ascii="Arial" w:hAnsi="Arial" w:cs="Arial"/>
-                                <w:sz w:val="20"/>
-                              </w:rPr>
-                              <w:t>cabimentacao</w:t>
-                            </w:r>
-                            <w:r>
-                              <w:rPr>
-                                <w:rFonts w:ascii="Arial" w:hAnsi="Arial" w:cs="Arial"/>
-                                <w:sz w:val="20"/>
-                              </w:rPr>
-                              <w:t>_ID</w:t>
-                            </w:r>
-                            <w:proofErr w:type="spellEnd"/>
-                            <w:r>
-                              <w:rPr>
-                                <w:rFonts w:ascii="Arial" w:hAnsi="Arial" w:cs="Arial"/>
-                                <w:sz w:val="20"/>
-                              </w:rPr>
-                              <w:t xml:space="preserve"> -&gt; </w:t>
-                            </w:r>
-                            <w:proofErr w:type="spellStart"/>
-                            <w:r>
-                              <w:rPr>
-                                <w:rFonts w:ascii="Arial" w:hAnsi="Arial" w:cs="Arial"/>
-                                <w:sz w:val="20"/>
-                              </w:rPr>
-                              <w:t>Cabimentacao</w:t>
-                            </w:r>
-                            <w:proofErr w:type="spellEnd"/>
-                            <w:r>
-                              <w:rPr>
-                                <w:rFonts w:ascii="Arial" w:hAnsi="Arial" w:cs="Arial"/>
-                                <w:sz w:val="20"/>
-                              </w:rPr>
-                              <w:t>|</w:t>
-                            </w:r>
-                            <w:r>
-                              <w:rPr>
-                                <w:rFonts w:ascii="Arial" w:hAnsi="Arial" w:cs="Arial"/>
-                                <w:sz w:val="20"/>
-                              </w:rPr>
-                              <w:t>]</w:t>
-                            </w:r>
-                          </w:p>
-                          <w:p>
-                            <w:pPr>
-                              <w:spacing w:line="240" w:lineRule="auto"/>
-                              <w:rPr>
-                                <w:rFonts w:ascii="Arial" w:hAnsi="Arial" w:cs="Arial"/>
-                                <w:sz w:val="20"/>
-                              </w:rPr>
-                            </w:pPr>
-                            <w:r>
-                              <w:rPr>
-                                <w:rFonts w:ascii="Arial" w:hAnsi="Arial" w:cs="Arial"/>
-                                <w:b/>
-                              </w:rPr>
-                              <w:t>Suporta</w:t>
-                            </w:r>
-                            <w:r>
-                              <w:rPr>
-                                <w:rFonts w:ascii="Arial" w:hAnsi="Arial" w:cs="Arial"/>
-                                <w:sz w:val="20"/>
-                              </w:rPr>
-                              <w:t xml:space="preserve"> [#</w:t>
-                            </w:r>
-                            <w:proofErr w:type="spellStart"/>
-                            <w:r>
-                              <w:rPr>
-                                <w:rFonts w:ascii="Arial" w:hAnsi="Arial" w:cs="Arial"/>
-                                <w:sz w:val="20"/>
-                              </w:rPr>
-                              <w:t>user_ID</w:t>
-                            </w:r>
-                            <w:proofErr w:type="spellEnd"/>
-                            <w:r>
-                              <w:rPr>
-                                <w:rFonts w:ascii="Arial" w:hAnsi="Arial" w:cs="Arial"/>
-                                <w:sz w:val="20"/>
-                              </w:rPr>
-                              <w:t xml:space="preserve"> -&gt; </w:t>
-                            </w:r>
-                            <w:proofErr w:type="spellStart"/>
-                            <w:r>
-                              <w:rPr>
-                                <w:rFonts w:ascii="Arial" w:hAnsi="Arial" w:cs="Arial"/>
-                                <w:sz w:val="20"/>
-                              </w:rPr>
-                              <w:t>Funcionario</w:t>
-                            </w:r>
-                            <w:proofErr w:type="spellEnd"/>
-                            <w:r>
-                              <w:rPr>
-                                <w:rFonts w:ascii="Arial" w:hAnsi="Arial" w:cs="Arial"/>
-                                <w:sz w:val="20"/>
-                              </w:rPr>
-                              <w:t xml:space="preserve"> | #</w:t>
-                            </w:r>
-                            <w:proofErr w:type="spellStart"/>
-                            <w:r>
-                              <w:rPr>
-                                <w:rFonts w:ascii="Arial" w:hAnsi="Arial" w:cs="Arial"/>
-                                <w:sz w:val="20"/>
-                              </w:rPr>
-                              <w:t>operacao_ID</w:t>
-                            </w:r>
-                            <w:proofErr w:type="spellEnd"/>
-                            <w:r>
-                              <w:rPr>
-                                <w:rFonts w:ascii="Arial" w:hAnsi="Arial" w:cs="Arial"/>
-                                <w:sz w:val="20"/>
-                              </w:rPr>
-                              <w:t xml:space="preserve"> -&gt; </w:t>
-                            </w:r>
-                            <w:proofErr w:type="spellStart"/>
-                            <w:r>
-                              <w:rPr>
-                                <w:rFonts w:ascii="Arial" w:hAnsi="Arial" w:cs="Arial"/>
-                                <w:sz w:val="20"/>
-                              </w:rPr>
-                              <w:t>Operacao</w:t>
-                            </w:r>
-                            <w:proofErr w:type="spellEnd"/>
-                            <w:r>
-                              <w:rPr>
-                                <w:rFonts w:ascii="Arial" w:hAnsi="Arial" w:cs="Arial"/>
-                                <w:sz w:val="20"/>
-                              </w:rPr>
-                              <w:t xml:space="preserve"> || #montante -&gt; </w:t>
-                            </w:r>
-                            <w:proofErr w:type="spellStart"/>
-                            <w:r>
-                              <w:rPr>
-                                <w:rFonts w:ascii="Arial" w:hAnsi="Arial" w:cs="Arial"/>
-                                <w:sz w:val="20"/>
-                              </w:rPr>
-                              <w:t>Operacao</w:t>
-                            </w:r>
-                            <w:proofErr w:type="spellEnd"/>
-                            <w:r>
-                              <w:rPr>
-                                <w:rFonts w:ascii="Arial" w:hAnsi="Arial" w:cs="Arial"/>
-                                <w:sz w:val="20"/>
-                              </w:rPr>
-                              <w:t>]</w:t>
-                            </w:r>
-                          </w:p>
-                          <w:p>
-                            <w:pPr>
-                              <w:spacing w:line="240" w:lineRule="auto"/>
-                              <w:rPr>
-                                <w:rFonts w:ascii="Arial" w:hAnsi="Arial" w:cs="Arial"/>
-                                <w:sz w:val="20"/>
-                              </w:rPr>
-                            </w:pPr>
-                            <w:r>
-                              <w:rPr>
-                                <w:rFonts w:ascii="Arial" w:hAnsi="Arial" w:cs="Arial"/>
-                                <w:b/>
-                              </w:rPr>
-                              <w:t>Requer</w:t>
-                            </w:r>
-                            <w:r>
-                              <w:rPr>
-                                <w:rFonts w:ascii="Arial" w:hAnsi="Arial" w:cs="Arial"/>
-                              </w:rPr>
-                              <w:t xml:space="preserve"> </w:t>
-                            </w:r>
-                            <w:r>
-                              <w:rPr>
-                                <w:rFonts w:ascii="Arial" w:hAnsi="Arial" w:cs="Arial"/>
-                                <w:sz w:val="20"/>
-                              </w:rPr>
-                              <w:t>[</w:t>
-                            </w:r>
-                            <w:r>
-                              <w:rPr>
-                                <w:rFonts w:ascii="Arial" w:hAnsi="Arial" w:cs="Arial"/>
-                                <w:sz w:val="20"/>
-                                <w:szCs w:val="20"/>
-                              </w:rPr>
-                              <w:t>#</w:t>
-                            </w:r>
-                            <w:proofErr w:type="spellStart"/>
-                            <w:r>
-                              <w:rPr>
-                                <w:rFonts w:ascii="Arial" w:hAnsi="Arial" w:cs="Arial"/>
-                                <w:sz w:val="20"/>
-                                <w:szCs w:val="20"/>
-                              </w:rPr>
-                              <w:t>cabimentacao</w:t>
-                            </w:r>
-                            <w:r>
-                              <w:rPr>
-                                <w:rFonts w:ascii="Arial" w:hAnsi="Arial" w:cs="Arial"/>
-                                <w:sz w:val="20"/>
-                                <w:szCs w:val="20"/>
-                              </w:rPr>
-                              <w:t>_</w:t>
-                            </w:r>
-                            <w:r>
-                              <w:rPr>
-                                <w:rFonts w:ascii="Arial" w:hAnsi="Arial" w:cs="Arial"/>
-                                <w:sz w:val="20"/>
-                                <w:szCs w:val="20"/>
-                              </w:rPr>
-                              <w:t>ID</w:t>
-                            </w:r>
-                            <w:proofErr w:type="spellEnd"/>
-                            <w:r>
-                              <w:rPr>
-                                <w:rFonts w:ascii="Arial" w:hAnsi="Arial" w:cs="Arial"/>
-                                <w:sz w:val="20"/>
-                                <w:szCs w:val="20"/>
-                              </w:rPr>
-                              <w:t xml:space="preserve"> -&gt; </w:t>
-                            </w:r>
-                            <w:proofErr w:type="spellStart"/>
-                            <w:r>
-                              <w:rPr>
-                                <w:rFonts w:ascii="Arial" w:hAnsi="Arial" w:cs="Arial"/>
-                                <w:sz w:val="20"/>
-                                <w:szCs w:val="20"/>
-                              </w:rPr>
-                              <w:t>Cabimentacao</w:t>
-                            </w:r>
-                            <w:proofErr w:type="spellEnd"/>
-                            <w:r>
-                              <w:rPr>
-                                <w:rFonts w:ascii="Arial" w:hAnsi="Arial" w:cs="Arial"/>
-                                <w:sz w:val="20"/>
-                                <w:szCs w:val="20"/>
-                              </w:rPr>
-                              <w:t xml:space="preserve"> | #</w:t>
-                            </w:r>
-                            <w:proofErr w:type="spellStart"/>
-                            <w:r>
-                              <w:rPr>
-                                <w:rFonts w:ascii="Arial" w:hAnsi="Arial" w:cs="Arial"/>
-                                <w:sz w:val="20"/>
-                                <w:szCs w:val="20"/>
-                              </w:rPr>
-                              <w:t>operacao_ID</w:t>
-                            </w:r>
-                            <w:proofErr w:type="spellEnd"/>
-                            <w:r>
-                              <w:rPr>
-                                <w:rFonts w:ascii="Arial" w:hAnsi="Arial" w:cs="Arial"/>
-                                <w:sz w:val="20"/>
-                                <w:szCs w:val="20"/>
-                              </w:rPr>
-                              <w:t xml:space="preserve"> -&gt; </w:t>
-                            </w:r>
-                            <w:proofErr w:type="spellStart"/>
-                            <w:r>
-                              <w:rPr>
-                                <w:rFonts w:ascii="Arial" w:hAnsi="Arial" w:cs="Arial"/>
-                                <w:sz w:val="20"/>
-                                <w:szCs w:val="20"/>
-                              </w:rPr>
-                              <w:t>Operacao</w:t>
-                            </w:r>
-                            <w:proofErr w:type="spellEnd"/>
-                            <w:r>
-                              <w:rPr>
-                                <w:rFonts w:ascii="Arial" w:hAnsi="Arial" w:cs="Arial"/>
-                                <w:sz w:val="20"/>
-                                <w:szCs w:val="20"/>
-                              </w:rPr>
-                              <w:t>|</w:t>
-                            </w:r>
-                            <w:r>
-                              <w:rPr>
-                                <w:rFonts w:ascii="Arial" w:hAnsi="Arial" w:cs="Arial"/>
-                                <w:sz w:val="20"/>
-                              </w:rPr>
-                              <w:t>]</w:t>
-                            </w:r>
-                          </w:p>
-                          <w:p>
-                            <w:pPr>
-                              <w:rPr>
-                                <w:rFonts w:ascii="Arial" w:hAnsi="Arial" w:cs="Arial"/>
-                                <w:sz w:val="20"/>
-                              </w:rPr>
-                            </w:pPr>
-                            <w:r>
-                              <w:rPr>
-                                <w:rFonts w:ascii="Arial" w:hAnsi="Arial" w:cs="Arial"/>
-                                <w:b/>
-                              </w:rPr>
-                              <w:t>Envolve</w:t>
-                            </w:r>
-                            <w:r>
-                              <w:t xml:space="preserve"> </w:t>
-                            </w:r>
-                            <w:r>
-                              <w:rPr>
-                                <w:rFonts w:ascii="Arial" w:hAnsi="Arial" w:cs="Arial"/>
-                                <w:sz w:val="20"/>
-                              </w:rPr>
-                              <w:t>[#</w:t>
-                            </w:r>
-                            <w:proofErr w:type="spellStart"/>
-                            <w:r>
-                              <w:rPr>
-                                <w:rFonts w:ascii="Arial" w:hAnsi="Arial" w:cs="Arial"/>
-                                <w:sz w:val="20"/>
-                              </w:rPr>
-                              <w:t>cabimentacao_ID</w:t>
-                            </w:r>
-                            <w:proofErr w:type="spellEnd"/>
-                            <w:r>
-                              <w:rPr>
-                                <w:rFonts w:ascii="Arial" w:hAnsi="Arial" w:cs="Arial"/>
-                                <w:sz w:val="20"/>
-                              </w:rPr>
-                              <w:t xml:space="preserve"> -&gt; </w:t>
-                            </w:r>
-                            <w:proofErr w:type="spellStart"/>
-                            <w:r>
-                              <w:rPr>
-                                <w:rFonts w:ascii="Arial" w:hAnsi="Arial" w:cs="Arial"/>
-                                <w:sz w:val="20"/>
-                              </w:rPr>
-                              <w:t>Cabimentacao</w:t>
-                            </w:r>
-                            <w:proofErr w:type="spellEnd"/>
-                            <w:r>
-                              <w:rPr>
-                                <w:rFonts w:ascii="Arial" w:hAnsi="Arial" w:cs="Arial"/>
-                                <w:sz w:val="20"/>
-                              </w:rPr>
-                              <w:t xml:space="preserve"> | #</w:t>
-                            </w:r>
-                            <w:proofErr w:type="spellStart"/>
-                            <w:r>
-                              <w:rPr>
-                                <w:rFonts w:ascii="Arial" w:hAnsi="Arial" w:cs="Arial"/>
-                                <w:sz w:val="20"/>
-                              </w:rPr>
-                              <w:t>atividade_ID</w:t>
-                            </w:r>
-                            <w:proofErr w:type="spellEnd"/>
-                            <w:r>
-                              <w:rPr>
-                                <w:rFonts w:ascii="Arial" w:hAnsi="Arial" w:cs="Arial"/>
-                                <w:sz w:val="20"/>
-                              </w:rPr>
-                              <w:t xml:space="preserve"> -&gt; Atividade|]</w:t>
-                            </w:r>
                           </w:p>
                         </w:txbxContent>
                       </wps:txbx>
@@ -2803,28 +1194,86 @@
           </mc:Choice>
           <mc:Fallback>
             <w:pict>
-              <v:roundrect w14:anchorId="28D71EDE" id="_x0000_s1027" style="position:absolute;left:0;text-align:left;margin-left:0;margin-top:21.6pt;width:570.75pt;height:185.25pt;z-index:251662336;visibility:visible;mso-wrap-style:square;mso-width-percent:0;mso-height-percent:0;mso-wrap-distance-left:9pt;mso-wrap-distance-top:3.6pt;mso-wrap-distance-right:9pt;mso-wrap-distance-bottom:3.6pt;mso-position-horizontal:center;mso-position-horizontal-relative:margin;mso-position-vertical:absolute;mso-position-vertical-relative:text;mso-width-percent:0;mso-height-percent:0;mso-width-relative:margin;mso-height-relative:margin;v-text-anchor:top" arcsize="10923f" o:gfxdata="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" fillcolor="#9cc2e5 [1940]" stroked="f">
+              <v:roundrect w14:anchorId="14E68EC3" id="Caixa de Texto 2" o:spid="_x0000_s1026" style="position:absolute;left:0;text-align:left;margin-left:0;margin-top:25.3pt;width:574.5pt;height:183.75pt;z-index:251660288;visibility:visible;mso-wrap-style:square;mso-width-percent:0;mso-height-percent:0;mso-wrap-distance-left:9pt;mso-wrap-distance-top:3.6pt;mso-wrap-distance-right:9pt;mso-wrap-distance-bottom:3.6pt;mso-position-horizontal:center;mso-position-horizontal-relative:margin;mso-position-vertical:absolute;mso-position-vertical-relative:text;mso-width-percent:0;mso-height-percent:0;mso-width-relative:margin;mso-height-relative:margin;v-text-anchor:top" arcsize="10923f" o:gfxdata="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" fillcolor="#9cc2e5 [1940]" stroked="f">
                 <v:stroke joinstyle="miter"/>
                 <v:textbox>
                   <w:txbxContent>
                     <w:p>
                       <w:pPr>
                         <w:spacing w:line="240" w:lineRule="auto"/>
+                        <w:ind w:left="708" w:hanging="708"/>
                         <w:rPr>
                           <w:rFonts w:ascii="Arial" w:hAnsi="Arial" w:cs="Arial"/>
                         </w:rPr>
                       </w:pPr>
+                      <w:proofErr w:type="spellStart"/>
                       <w:r>
                         <w:rPr>
                           <w:rFonts w:ascii="Arial" w:hAnsi="Arial" w:cs="Arial"/>
                           <w:b/>
                         </w:rPr>
-                        <w:t>Financia</w:t>
-                      </w:r>
-                      <w:r>
-                        <w:rPr>
-                          <w:rFonts w:ascii="Arial" w:hAnsi="Arial" w:cs="Arial"/>
-                          <w:sz w:val="24"/>
+                        <w:t>Funcionario</w:t>
+                      </w:r>
+                      <w:proofErr w:type="spellEnd"/>
+                      <w:r>
+                        <w:rPr>
+                          <w:rFonts w:ascii="Arial" w:hAnsi="Arial" w:cs="Arial"/>
+                          <w:sz w:val="20"/>
+                        </w:rPr>
+                        <w:t xml:space="preserve"> </w:t>
+                      </w:r>
+                      <w:r>
+                        <w:rPr>
+                          <w:rFonts w:ascii="Arial" w:hAnsi="Arial" w:cs="Arial"/>
+                          <w:sz w:val="20"/>
+                        </w:rPr>
+                        <w:t>[</w:t>
+                      </w:r>
+                      <w:proofErr w:type="spellStart"/>
+                      <w:r>
+                        <w:rPr>
+                          <w:rFonts w:ascii="Arial" w:hAnsi="Arial" w:cs="Arial"/>
+                          <w:sz w:val="20"/>
+                        </w:rPr>
+                        <w:t>user_ID</w:t>
+                      </w:r>
+                      <w:proofErr w:type="spellEnd"/>
+                      <w:r>
+                        <w:rPr>
+                          <w:rFonts w:ascii="Arial" w:hAnsi="Arial" w:cs="Arial"/>
+                          <w:sz w:val="20"/>
+                        </w:rPr>
+                        <w:t xml:space="preserve"> || NIF | nome | categoria | email | tipo | telefone | morada]</w:t>
+                      </w:r>
+                    </w:p>
+                    <w:p>
+                      <w:pPr>
+                        <w:spacing w:line="240" w:lineRule="auto"/>
+                        <w:ind w:left="708" w:hanging="708"/>
+                        <w:rPr>
+                          <w:rFonts w:ascii="Arial" w:hAnsi="Arial" w:cs="Arial"/>
+                        </w:rPr>
+                      </w:pPr>
+                      <w:proofErr w:type="spellStart"/>
+                      <w:r>
+                        <w:rPr>
+                          <w:rFonts w:ascii="Arial" w:hAnsi="Arial" w:cs="Arial"/>
+                          <w:b/>
+                        </w:rPr>
+                        <w:t>Centro_C</w:t>
+                      </w:r>
+                      <w:r>
+                        <w:rPr>
+                          <w:rFonts w:ascii="Arial" w:hAnsi="Arial" w:cs="Arial"/>
+                          <w:b/>
+                        </w:rPr>
+                        <w:t>ustos</w:t>
+                      </w:r>
+                      <w:proofErr w:type="spellEnd"/>
+                      <w:r>
+                        <w:rPr>
+                          <w:rFonts w:ascii="Arial" w:hAnsi="Arial" w:cs="Arial"/>
+                          <w:b/>
                         </w:rPr>
                         <w:t xml:space="preserve"> </w:t>
                       </w:r>
@@ -2834,7 +1283,7 @@
                           <w:sz w:val="20"/>
                           <w:szCs w:val="20"/>
                         </w:rPr>
-                        <w:t>[#</w:t>
+                        <w:t>[</w:t>
                       </w:r>
                       <w:proofErr w:type="spellStart"/>
                       <w:r>
@@ -2846,6 +1295,567 @@
                         <w:t>centro_custos_ID</w:t>
                       </w:r>
                       <w:proofErr w:type="spellEnd"/>
+                      <w:r>
+                        <w:rPr>
+                          <w:rFonts w:ascii="Arial" w:hAnsi="Arial" w:cs="Arial"/>
+                          <w:sz w:val="20"/>
+                          <w:szCs w:val="20"/>
+                        </w:rPr>
+                        <w:t xml:space="preserve"> || </w:t>
+                      </w:r>
+                      <w:proofErr w:type="spellStart"/>
+                      <w:r>
+                        <w:rPr>
+                          <w:rFonts w:ascii="Arial" w:hAnsi="Arial" w:cs="Arial"/>
+                          <w:sz w:val="20"/>
+                          <w:szCs w:val="20"/>
+                        </w:rPr>
+                        <w:t>tipo_custo</w:t>
+                      </w:r>
+                      <w:proofErr w:type="spellEnd"/>
+                      <w:r>
+                        <w:rPr>
+                          <w:rFonts w:ascii="Arial" w:hAnsi="Arial" w:cs="Arial"/>
+                          <w:sz w:val="20"/>
+                          <w:szCs w:val="20"/>
+                        </w:rPr>
+                        <w:t xml:space="preserve"> | nome | </w:t>
+                      </w:r>
+                      <w:proofErr w:type="spellStart"/>
+                      <w:r>
+                        <w:rPr>
+                          <w:rFonts w:ascii="Arial" w:hAnsi="Arial" w:cs="Arial"/>
+                          <w:sz w:val="20"/>
+                          <w:szCs w:val="20"/>
+                        </w:rPr>
+                        <w:t>periodo</w:t>
+                      </w:r>
+                      <w:proofErr w:type="spellEnd"/>
+                      <w:r>
+                        <w:rPr>
+                          <w:rFonts w:ascii="Arial" w:hAnsi="Arial" w:cs="Arial"/>
+                          <w:sz w:val="20"/>
+                          <w:szCs w:val="20"/>
+                        </w:rPr>
+                        <w:t xml:space="preserve"> | descrição | </w:t>
+                      </w:r>
+                      <w:proofErr w:type="spellStart"/>
+                      <w:r>
+                        <w:rPr>
+                          <w:rFonts w:ascii="Arial" w:hAnsi="Arial" w:cs="Arial"/>
+                          <w:sz w:val="20"/>
+                          <w:szCs w:val="20"/>
+                        </w:rPr>
+                        <w:t>valor_orcamentado</w:t>
+                      </w:r>
+                      <w:proofErr w:type="spellEnd"/>
+                      <w:r>
+                        <w:rPr>
+                          <w:rFonts w:ascii="Arial" w:hAnsi="Arial" w:cs="Arial"/>
+                          <w:sz w:val="20"/>
+                          <w:szCs w:val="20"/>
+                        </w:rPr>
+                        <w:t xml:space="preserve"> | </w:t>
+                      </w:r>
+                      <w:proofErr w:type="spellStart"/>
+                      <w:r>
+                        <w:rPr>
+                          <w:rFonts w:ascii="Arial" w:hAnsi="Arial" w:cs="Arial"/>
+                          <w:sz w:val="20"/>
+                          <w:szCs w:val="20"/>
+                        </w:rPr>
+                        <w:t>nome_curto</w:t>
+                      </w:r>
+                      <w:proofErr w:type="spellEnd"/>
+                      <w:r>
+                        <w:rPr>
+                          <w:rFonts w:ascii="Arial" w:hAnsi="Arial" w:cs="Arial"/>
+                          <w:sz w:val="20"/>
+                          <w:szCs w:val="20"/>
+                        </w:rPr>
+                        <w:t xml:space="preserve"> | #</w:t>
+                      </w:r>
+                      <w:proofErr w:type="spellStart"/>
+                      <w:r>
+                        <w:rPr>
+                          <w:rFonts w:ascii="Arial" w:hAnsi="Arial" w:cs="Arial"/>
+                          <w:sz w:val="20"/>
+                          <w:szCs w:val="20"/>
+                        </w:rPr>
+                        <w:t>Responsavel</w:t>
+                      </w:r>
+                      <w:proofErr w:type="spellEnd"/>
+                      <w:r>
+                        <w:rPr>
+                          <w:rFonts w:ascii="Arial" w:hAnsi="Arial" w:cs="Arial"/>
+                          <w:sz w:val="20"/>
+                          <w:szCs w:val="20"/>
+                        </w:rPr>
+                        <w:t xml:space="preserve"> -&gt; </w:t>
+                      </w:r>
+                      <w:proofErr w:type="spellStart"/>
+                      <w:r>
+                        <w:rPr>
+                          <w:rFonts w:ascii="Arial" w:hAnsi="Arial" w:cs="Arial"/>
+                          <w:sz w:val="20"/>
+                          <w:szCs w:val="20"/>
+                        </w:rPr>
+                        <w:t>Funcionario</w:t>
+                      </w:r>
+                      <w:proofErr w:type="spellEnd"/>
+                      <w:r>
+                        <w:rPr>
+                          <w:rFonts w:ascii="Arial" w:hAnsi="Arial" w:cs="Arial"/>
+                          <w:sz w:val="20"/>
+                          <w:szCs w:val="20"/>
+                        </w:rPr>
+                        <w:t>]</w:t>
+                      </w:r>
+                    </w:p>
+                    <w:p>
+                      <w:pPr>
+                        <w:spacing w:line="240" w:lineRule="auto"/>
+                        <w:ind w:left="708" w:hanging="708"/>
+                        <w:rPr>
+                          <w:rFonts w:ascii="Arial" w:hAnsi="Arial" w:cs="Arial"/>
+                          <w:sz w:val="20"/>
+                        </w:rPr>
+                      </w:pPr>
+                      <w:proofErr w:type="spellStart"/>
+                      <w:r>
+                        <w:rPr>
+                          <w:rFonts w:ascii="Arial" w:hAnsi="Arial" w:cs="Arial"/>
+                          <w:b/>
+                        </w:rPr>
+                        <w:t>Operacao</w:t>
+                      </w:r>
+                      <w:proofErr w:type="spellEnd"/>
+                      <w:r>
+                        <w:rPr>
+                          <w:rFonts w:ascii="Arial" w:hAnsi="Arial" w:cs="Arial"/>
+                        </w:rPr>
+                        <w:t xml:space="preserve"> </w:t>
+                      </w:r>
+                      <w:r>
+                        <w:rPr>
+                          <w:rFonts w:ascii="Arial" w:hAnsi="Arial" w:cs="Arial"/>
+                          <w:sz w:val="20"/>
+                        </w:rPr>
+                        <w:t>[</w:t>
+                      </w:r>
+                      <w:proofErr w:type="spellStart"/>
+                      <w:r>
+                        <w:rPr>
+                          <w:rFonts w:ascii="Arial" w:hAnsi="Arial" w:cs="Arial"/>
+                          <w:sz w:val="20"/>
+                        </w:rPr>
+                        <w:t>operacao_ID</w:t>
+                      </w:r>
+                      <w:proofErr w:type="spellEnd"/>
+                      <w:r>
+                        <w:rPr>
+                          <w:rFonts w:ascii="Arial" w:hAnsi="Arial" w:cs="Arial"/>
+                          <w:sz w:val="20"/>
+                        </w:rPr>
+                        <w:t xml:space="preserve"> || </w:t>
+                      </w:r>
+                      <w:proofErr w:type="spellStart"/>
+                      <w:r>
+                        <w:rPr>
+                          <w:rFonts w:ascii="Arial" w:hAnsi="Arial" w:cs="Arial"/>
+                          <w:sz w:val="20"/>
+                        </w:rPr>
+                        <w:t>tipo_movimento</w:t>
+                      </w:r>
+                      <w:proofErr w:type="spellEnd"/>
+                      <w:r>
+                        <w:rPr>
+                          <w:rFonts w:ascii="Arial" w:hAnsi="Arial" w:cs="Arial"/>
+                          <w:sz w:val="20"/>
+                        </w:rPr>
+                        <w:t xml:space="preserve"> | descritivo | </w:t>
+                      </w:r>
+                      <w:proofErr w:type="spellStart"/>
+                      <w:r>
+                        <w:rPr>
+                          <w:rFonts w:ascii="Arial" w:hAnsi="Arial" w:cs="Arial"/>
+                          <w:sz w:val="20"/>
+                        </w:rPr>
+                        <w:t>tipo_suporte</w:t>
+                      </w:r>
+                      <w:proofErr w:type="spellEnd"/>
+                      <w:r>
+                        <w:rPr>
+                          <w:rFonts w:ascii="Arial" w:hAnsi="Arial" w:cs="Arial"/>
+                          <w:sz w:val="20"/>
+                        </w:rPr>
+                        <w:t xml:space="preserve"> | montante | data</w:t>
+                      </w:r>
+                      <w:r>
+                        <w:rPr>
+                          <w:rFonts w:ascii="Arial" w:hAnsi="Arial" w:cs="Arial"/>
+                          <w:sz w:val="20"/>
+                        </w:rPr>
+                        <w:t xml:space="preserve"> | #</w:t>
+                      </w:r>
+                      <w:r>
+                        <w:rPr>
+                          <w:rFonts w:ascii="Arial" w:hAnsi="Arial" w:cs="Arial"/>
+                          <w:sz w:val="20"/>
+                        </w:rPr>
+                        <w:t>Suporta</w:t>
+                      </w:r>
+                      <w:r>
+                        <w:rPr>
+                          <w:rFonts w:ascii="Arial" w:hAnsi="Arial" w:cs="Arial"/>
+                          <w:sz w:val="20"/>
+                        </w:rPr>
+                        <w:t xml:space="preserve"> -&gt; </w:t>
+                      </w:r>
+                      <w:proofErr w:type="spellStart"/>
+                      <w:r>
+                        <w:rPr>
+                          <w:rFonts w:ascii="Arial" w:hAnsi="Arial" w:cs="Arial"/>
+                          <w:sz w:val="20"/>
+                        </w:rPr>
+                        <w:t>Funcionario</w:t>
+                      </w:r>
+                      <w:proofErr w:type="spellEnd"/>
+                      <w:r>
+                        <w:rPr>
+                          <w:rFonts w:ascii="Arial" w:hAnsi="Arial" w:cs="Arial"/>
+                          <w:sz w:val="20"/>
+                        </w:rPr>
+                        <w:t xml:space="preserve"> | #Beneficia -&gt; </w:t>
+                      </w:r>
+                      <w:proofErr w:type="spellStart"/>
+                      <w:r>
+                        <w:rPr>
+                          <w:rFonts w:ascii="Arial" w:hAnsi="Arial" w:cs="Arial"/>
+                          <w:sz w:val="20"/>
+                        </w:rPr>
+                        <w:t>Funcionario</w:t>
+                      </w:r>
+                      <w:proofErr w:type="spellEnd"/>
+                      <w:r>
+                        <w:rPr>
+                          <w:rFonts w:ascii="Arial" w:hAnsi="Arial" w:cs="Arial"/>
+                          <w:sz w:val="20"/>
+                        </w:rPr>
+                        <w:t xml:space="preserve"> | #Requer -&gt; </w:t>
+                      </w:r>
+                      <w:proofErr w:type="spellStart"/>
+                      <w:r>
+                        <w:rPr>
+                          <w:rFonts w:ascii="Arial" w:hAnsi="Arial" w:cs="Arial"/>
+                          <w:sz w:val="20"/>
+                        </w:rPr>
+                        <w:t>Cabimentacao</w:t>
+                      </w:r>
+                      <w:proofErr w:type="spellEnd"/>
+                      <w:r>
+                        <w:rPr>
+                          <w:rFonts w:ascii="Arial" w:hAnsi="Arial" w:cs="Arial"/>
+                          <w:sz w:val="20"/>
+                        </w:rPr>
+                        <w:t>]</w:t>
+                      </w:r>
+                    </w:p>
+                    <w:p>
+                      <w:pPr>
+                        <w:spacing w:line="240" w:lineRule="auto"/>
+                        <w:ind w:left="708" w:hanging="708"/>
+                        <w:rPr>
+                          <w:rFonts w:ascii="Arial" w:hAnsi="Arial" w:cs="Arial"/>
+                        </w:rPr>
+                      </w:pPr>
+                      <w:proofErr w:type="spellStart"/>
+                      <w:r>
+                        <w:rPr>
+                          <w:rFonts w:ascii="Arial" w:hAnsi="Arial" w:cs="Arial"/>
+                          <w:b/>
+                        </w:rPr>
+                        <w:t>Cabimentacao</w:t>
+                      </w:r>
+                      <w:proofErr w:type="spellEnd"/>
+                      <w:r>
+                        <w:rPr>
+                          <w:rFonts w:ascii="Arial" w:hAnsi="Arial" w:cs="Arial"/>
+                        </w:rPr>
+                        <w:t xml:space="preserve"> </w:t>
+                      </w:r>
+                      <w:r>
+                        <w:rPr>
+                          <w:rFonts w:ascii="Arial" w:hAnsi="Arial" w:cs="Arial"/>
+                          <w:sz w:val="20"/>
+                        </w:rPr>
+                        <w:t>[</w:t>
+                      </w:r>
+                      <w:proofErr w:type="spellStart"/>
+                      <w:r>
+                        <w:rPr>
+                          <w:rFonts w:ascii="Arial" w:hAnsi="Arial" w:cs="Arial"/>
+                          <w:sz w:val="20"/>
+                        </w:rPr>
+                        <w:t>cabimentacao</w:t>
+                      </w:r>
+                      <w:r>
+                        <w:rPr>
+                          <w:rFonts w:ascii="Arial" w:hAnsi="Arial" w:cs="Arial"/>
+                          <w:sz w:val="20"/>
+                        </w:rPr>
+                        <w:t>_ID</w:t>
+                      </w:r>
+                      <w:proofErr w:type="spellEnd"/>
+                      <w:r>
+                        <w:rPr>
+                          <w:rFonts w:ascii="Arial" w:hAnsi="Arial" w:cs="Arial"/>
+                          <w:sz w:val="20"/>
+                        </w:rPr>
+                        <w:t xml:space="preserve"> || descritivo | estado | </w:t>
+                      </w:r>
+                      <w:proofErr w:type="spellStart"/>
+                      <w:r>
+                        <w:rPr>
+                          <w:rFonts w:ascii="Arial" w:hAnsi="Arial" w:cs="Arial"/>
+                          <w:sz w:val="20"/>
+                        </w:rPr>
+                        <w:t>valor_estimado</w:t>
+                      </w:r>
+                      <w:proofErr w:type="spellEnd"/>
+                      <w:r>
+                        <w:rPr>
+                          <w:rFonts w:ascii="Arial" w:hAnsi="Arial" w:cs="Arial"/>
+                          <w:sz w:val="20"/>
+                        </w:rPr>
+                        <w:t xml:space="preserve"> | </w:t>
+                      </w:r>
+                      <w:proofErr w:type="spellStart"/>
+                      <w:r>
+                        <w:rPr>
+                          <w:rFonts w:ascii="Arial" w:hAnsi="Arial" w:cs="Arial"/>
+                          <w:sz w:val="20"/>
+                        </w:rPr>
+                        <w:t>data_decisao</w:t>
+                      </w:r>
+                      <w:proofErr w:type="spellEnd"/>
+                      <w:r>
+                        <w:rPr>
+                          <w:rFonts w:ascii="Arial" w:hAnsi="Arial" w:cs="Arial"/>
+                          <w:sz w:val="20"/>
+                        </w:rPr>
+                        <w:t xml:space="preserve"> | </w:t>
+                      </w:r>
+                      <w:proofErr w:type="spellStart"/>
+                      <w:r>
+                        <w:rPr>
+                          <w:rFonts w:ascii="Arial" w:hAnsi="Arial" w:cs="Arial"/>
+                          <w:sz w:val="20"/>
+                        </w:rPr>
+                        <w:t>justificacao_decisao</w:t>
+                      </w:r>
+                      <w:proofErr w:type="spellEnd"/>
+                      <w:r>
+                        <w:rPr>
+                          <w:rFonts w:ascii="Arial" w:hAnsi="Arial" w:cs="Arial"/>
+                          <w:sz w:val="20"/>
+                        </w:rPr>
+                        <w:t xml:space="preserve"> </w:t>
+                      </w:r>
+                      <w:r>
+                        <w:rPr>
+                          <w:rFonts w:ascii="Arial" w:hAnsi="Arial" w:cs="Arial"/>
+                          <w:sz w:val="20"/>
+                        </w:rPr>
+                        <w:t xml:space="preserve">| </w:t>
+                      </w:r>
+                      <w:proofErr w:type="spellStart"/>
+                      <w:r>
+                        <w:rPr>
+                          <w:rFonts w:ascii="Arial" w:hAnsi="Arial" w:cs="Arial"/>
+                          <w:sz w:val="20"/>
+                        </w:rPr>
+                        <w:t>data_pedido</w:t>
+                      </w:r>
+                      <w:proofErr w:type="spellEnd"/>
+                      <w:r>
+                        <w:rPr>
+                          <w:rFonts w:ascii="Arial" w:hAnsi="Arial" w:cs="Arial"/>
+                          <w:sz w:val="20"/>
+                        </w:rPr>
+                        <w:t xml:space="preserve"> | #Pede -&gt; </w:t>
+                      </w:r>
+                      <w:proofErr w:type="spellStart"/>
+                      <w:r>
+                        <w:rPr>
+                          <w:rFonts w:ascii="Arial" w:hAnsi="Arial" w:cs="Arial"/>
+                          <w:sz w:val="20"/>
+                        </w:rPr>
+                        <w:t>Funcionario</w:t>
+                      </w:r>
+                      <w:proofErr w:type="spellEnd"/>
+                      <w:r>
+                        <w:rPr>
+                          <w:rFonts w:ascii="Arial" w:hAnsi="Arial" w:cs="Arial"/>
+                          <w:sz w:val="20"/>
+                        </w:rPr>
+                        <w:t xml:space="preserve"> | #Cativa -&gt; </w:t>
+                      </w:r>
+                      <w:proofErr w:type="spellStart"/>
+                      <w:r>
+                        <w:rPr>
+                          <w:rFonts w:ascii="Arial" w:hAnsi="Arial" w:cs="Arial"/>
+                          <w:sz w:val="20"/>
+                        </w:rPr>
+                        <w:t>Centro_Custos</w:t>
+                      </w:r>
+                      <w:proofErr w:type="spellEnd"/>
+                      <w:r>
+                        <w:rPr>
+                          <w:rFonts w:ascii="Arial" w:hAnsi="Arial" w:cs="Arial"/>
+                          <w:sz w:val="20"/>
+                        </w:rPr>
+                        <w:t>]</w:t>
+                      </w:r>
+                    </w:p>
+                    <w:p>
+                      <w:pPr>
+                        <w:spacing w:line="240" w:lineRule="auto"/>
+                        <w:ind w:left="708" w:hanging="708"/>
+                        <w:rPr>
+                          <w:rFonts w:ascii="Arial" w:hAnsi="Arial" w:cs="Arial"/>
+                          <w:sz w:val="20"/>
+                        </w:rPr>
+                      </w:pPr>
+                      <w:r>
+                        <w:rPr>
+                          <w:rFonts w:ascii="Arial" w:hAnsi="Arial" w:cs="Arial"/>
+                          <w:b/>
+                        </w:rPr>
+                        <w:t>Atividade</w:t>
+                      </w:r>
+                      <w:r>
+                        <w:rPr>
+                          <w:rFonts w:ascii="Arial" w:hAnsi="Arial" w:cs="Arial"/>
+                        </w:rPr>
+                        <w:t xml:space="preserve"> </w:t>
+                      </w:r>
+                      <w:r>
+                        <w:rPr>
+                          <w:rFonts w:ascii="Arial" w:hAnsi="Arial" w:cs="Arial"/>
+                          <w:sz w:val="20"/>
+                        </w:rPr>
+                        <w:t>[</w:t>
+                      </w:r>
+                      <w:proofErr w:type="spellStart"/>
+                      <w:r>
+                        <w:rPr>
+                          <w:rFonts w:ascii="Arial" w:hAnsi="Arial" w:cs="Arial"/>
+                          <w:sz w:val="20"/>
+                        </w:rPr>
+                        <w:t>atividade_ID</w:t>
+                      </w:r>
+                      <w:proofErr w:type="spellEnd"/>
+                      <w:r>
+                        <w:rPr>
+                          <w:rFonts w:ascii="Arial" w:hAnsi="Arial" w:cs="Arial"/>
+                          <w:sz w:val="20"/>
+                        </w:rPr>
+                        <w:t xml:space="preserve"> || tipo | </w:t>
+                      </w:r>
+                      <w:proofErr w:type="spellStart"/>
+                      <w:r>
+                        <w:rPr>
+                          <w:rFonts w:ascii="Arial" w:hAnsi="Arial" w:cs="Arial"/>
+                          <w:sz w:val="20"/>
+                        </w:rPr>
+                        <w:t>data_inicio</w:t>
+                      </w:r>
+                      <w:proofErr w:type="spellEnd"/>
+                      <w:r>
+                        <w:rPr>
+                          <w:rFonts w:ascii="Arial" w:hAnsi="Arial" w:cs="Arial"/>
+                          <w:sz w:val="20"/>
+                        </w:rPr>
+                        <w:t xml:space="preserve"> | </w:t>
+                      </w:r>
+                      <w:proofErr w:type="spellStart"/>
+                      <w:r>
+                        <w:rPr>
+                          <w:rFonts w:ascii="Arial" w:hAnsi="Arial" w:cs="Arial"/>
+                          <w:sz w:val="20"/>
+                        </w:rPr>
+                        <w:t>data_fim</w:t>
+                      </w:r>
+                      <w:proofErr w:type="spellEnd"/>
+                      <w:r>
+                        <w:rPr>
+                          <w:rFonts w:ascii="Arial" w:hAnsi="Arial" w:cs="Arial"/>
+                          <w:sz w:val="20"/>
+                        </w:rPr>
+                        <w:t xml:space="preserve"> | </w:t>
+                      </w:r>
+                      <w:r>
+                        <w:rPr>
+                          <w:rFonts w:ascii="Arial" w:hAnsi="Arial" w:cs="Arial"/>
+                          <w:sz w:val="20"/>
+                        </w:rPr>
+                        <w:t xml:space="preserve">descritivo | #Envolve -&gt; </w:t>
+                      </w:r>
+                      <w:proofErr w:type="spellStart"/>
+                      <w:r>
+                        <w:rPr>
+                          <w:rFonts w:ascii="Arial" w:hAnsi="Arial" w:cs="Arial"/>
+                          <w:sz w:val="20"/>
+                        </w:rPr>
+                        <w:t>Cabimentacao</w:t>
+                      </w:r>
+                      <w:proofErr w:type="spellEnd"/>
+                      <w:r>
+                        <w:rPr>
+                          <w:rFonts w:ascii="Arial" w:hAnsi="Arial" w:cs="Arial"/>
+                          <w:sz w:val="20"/>
+                        </w:rPr>
+                        <w:t>]</w:t>
+                      </w:r>
+                    </w:p>
+                    <w:p>
+                      <w:pPr>
+                        <w:spacing w:line="240" w:lineRule="auto"/>
+                        <w:rPr>
+                          <w:rFonts w:ascii="Arial" w:hAnsi="Arial" w:cs="Arial"/>
+                        </w:rPr>
+                      </w:pPr>
+                      <w:r>
+                        <w:rPr>
+                          <w:rFonts w:ascii="Arial" w:hAnsi="Arial" w:cs="Arial"/>
+                          <w:b/>
+                        </w:rPr>
+                        <w:t>Financia</w:t>
+                      </w:r>
+                      <w:r>
+                        <w:rPr>
+                          <w:rFonts w:ascii="Arial" w:hAnsi="Arial" w:cs="Arial"/>
+                          <w:sz w:val="24"/>
+                        </w:rPr>
+                        <w:t xml:space="preserve"> </w:t>
+                      </w:r>
+                      <w:r>
+                        <w:rPr>
+                          <w:rFonts w:ascii="Arial" w:hAnsi="Arial" w:cs="Arial"/>
+                          <w:sz w:val="20"/>
+                          <w:szCs w:val="20"/>
+                        </w:rPr>
+                        <w:t>[#</w:t>
+                      </w:r>
+                      <w:r>
+                        <w:rPr>
+                          <w:rFonts w:ascii="Arial" w:hAnsi="Arial" w:cs="Arial"/>
+                          <w:sz w:val="20"/>
+                          <w:szCs w:val="20"/>
+                        </w:rPr>
+                        <w:t>Financiador</w:t>
+                      </w:r>
                       <w:r>
                         <w:rPr>
                           <w:rFonts w:ascii="Arial" w:hAnsi="Arial" w:cs="Arial"/>
@@ -2862,7 +1872,31 @@
                           <w:szCs w:val="20"/>
                           <w:lang w:eastAsia="pt-PT"/>
                         </w:rPr>
-                        <w:t xml:space="preserve">-&gt; </w:t>
+                        <w:t xml:space="preserve">-&gt; Centro_custos | </w:t>
+                      </w:r>
+                      <w:r>
+                        <w:rPr>
+                          <w:rFonts w:ascii="Arial" w:hAnsi="Arial" w:cs="Arial"/>
+                          <w:sz w:val="20"/>
+                          <w:szCs w:val="20"/>
+                        </w:rPr>
+                        <w:t>#</w:t>
+                      </w:r>
+                      <w:r>
+                        <w:rPr>
+                          <w:rFonts w:ascii="Arial" w:hAnsi="Arial" w:cs="Arial"/>
+                          <w:sz w:val="20"/>
+                          <w:szCs w:val="20"/>
+                        </w:rPr>
+                        <w:t>Financiado</w:t>
+                      </w:r>
+                      <w:r>
+                        <w:rPr>
+                          <w:rFonts w:ascii="Arial" w:hAnsi="Arial" w:cs="Arial"/>
+                          <w:sz w:val="20"/>
+                          <w:szCs w:val="20"/>
+                        </w:rPr>
+                        <w:t xml:space="preserve"> </w:t>
                       </w:r>
                       <w:r>
                         <w:rPr>
@@ -2872,53 +1906,7 @@
                           <w:szCs w:val="20"/>
                           <w:lang w:eastAsia="pt-PT"/>
                         </w:rPr>
-                        <w:t xml:space="preserve">Centro_custos | </w:t>
-                      </w:r>
-                      <w:r>
-                        <w:rPr>
-                          <w:rFonts w:ascii="Arial" w:hAnsi="Arial" w:cs="Arial"/>
-                          <w:sz w:val="20"/>
-                          <w:szCs w:val="20"/>
-                        </w:rPr>
-                        <w:t>#</w:t>
-                      </w:r>
-                      <w:proofErr w:type="spellStart"/>
-                      <w:r>
-                        <w:rPr>
-                          <w:rFonts w:ascii="Arial" w:hAnsi="Arial" w:cs="Arial"/>
-                          <w:sz w:val="20"/>
-                          <w:szCs w:val="20"/>
-                        </w:rPr>
-                        <w:t>centro_custos_ID</w:t>
-                      </w:r>
-                      <w:proofErr w:type="spellEnd"/>
-                      <w:r>
-                        <w:rPr>
-                          <w:rFonts w:ascii="Arial" w:hAnsi="Arial" w:cs="Arial"/>
-                          <w:sz w:val="20"/>
-                          <w:szCs w:val="20"/>
-                        </w:rPr>
-                        <w:t xml:space="preserve"> </w:t>
-                      </w:r>
-                      <w:r>
-                        <w:rPr>
-                          <w:rFonts w:ascii="Arial" w:hAnsi="Arial" w:cs="Arial"/>
-                          <w:noProof/>
-                          <w:sz w:val="20"/>
-                          <w:szCs w:val="20"/>
-                          <w:lang w:eastAsia="pt-PT"/>
-                        </w:rPr>
-                        <w:t>-&gt; Centro_custos |</w:t>
-                      </w:r>
-                      <w:r>
-                        <w:rPr>
-                          <w:rFonts w:ascii="Arial" w:hAnsi="Arial" w:cs="Arial"/>
-                          <w:noProof/>
-                          <w:sz w:val="20"/>
-                          <w:szCs w:val="20"/>
-                          <w:lang w:eastAsia="pt-PT"/>
-                        </w:rPr>
-                        <w:t>| montante | data | descritivo</w:t>
+                        <w:t>-&gt; Centro_custos || montante | data | descritivo</w:t>
                       </w:r>
                       <w:r>
                         <w:rPr>
@@ -2932,764 +1920,11 @@
                     <w:p>
                       <w:pPr>
                         <w:spacing w:line="240" w:lineRule="auto"/>
-                        <w:rPr>
-                          <w:rFonts w:ascii="Arial" w:hAnsi="Arial" w:cs="Arial"/>
-                          <w:sz w:val="20"/>
+                        <w:ind w:left="708" w:hanging="708"/>
+                        <w:rPr>
+                          <w:rFonts w:ascii="Arial" w:hAnsi="Arial" w:cs="Arial"/>
                         </w:rPr>
                       </w:pPr>
-                      <w:r>
-                        <w:rPr>
-                          <w:rFonts w:ascii="Arial" w:hAnsi="Arial" w:cs="Arial"/>
-                          <w:b/>
-                        </w:rPr>
-                        <w:t>Beneficia</w:t>
-                      </w:r>
-                      <w:r>
-                        <w:rPr>
-                          <w:rFonts w:ascii="Arial" w:hAnsi="Arial" w:cs="Arial"/>
-                        </w:rPr>
-                        <w:t xml:space="preserve"> </w:t>
-                      </w:r>
-                      <w:r>
-                        <w:rPr>
-                          <w:rFonts w:ascii="Arial" w:hAnsi="Arial" w:cs="Arial"/>
-                          <w:sz w:val="20"/>
-                        </w:rPr>
-                        <w:t>[</w:t>
-                      </w:r>
-                      <w:r>
-                        <w:rPr>
-                          <w:rFonts w:ascii="Arial" w:hAnsi="Arial" w:cs="Arial"/>
-                          <w:sz w:val="20"/>
-                        </w:rPr>
-                        <w:t>#</w:t>
-                      </w:r>
-                      <w:proofErr w:type="spellStart"/>
-                      <w:r>
-                        <w:rPr>
-                          <w:rFonts w:ascii="Arial" w:hAnsi="Arial" w:cs="Arial"/>
-                          <w:sz w:val="20"/>
-                        </w:rPr>
-                        <w:t>user_ID</w:t>
-                      </w:r>
-                      <w:proofErr w:type="spellEnd"/>
-                      <w:r>
-                        <w:rPr>
-                          <w:rFonts w:ascii="Arial" w:hAnsi="Arial" w:cs="Arial"/>
-                          <w:sz w:val="20"/>
-                        </w:rPr>
-                        <w:t xml:space="preserve"> -&gt; </w:t>
-                      </w:r>
-                      <w:proofErr w:type="spellStart"/>
-                      <w:r>
-                        <w:rPr>
-                          <w:rFonts w:ascii="Arial" w:hAnsi="Arial" w:cs="Arial"/>
-                          <w:sz w:val="20"/>
-                        </w:rPr>
-                        <w:t>Funcionario</w:t>
-                      </w:r>
-                      <w:proofErr w:type="spellEnd"/>
-                      <w:r>
-                        <w:rPr>
-                          <w:rFonts w:ascii="Arial" w:hAnsi="Arial" w:cs="Arial"/>
-                          <w:sz w:val="20"/>
-                        </w:rPr>
-                        <w:t xml:space="preserve"> | #</w:t>
-                      </w:r>
-                      <w:proofErr w:type="spellStart"/>
-                      <w:r>
-                        <w:rPr>
-                          <w:rFonts w:ascii="Arial" w:hAnsi="Arial" w:cs="Arial"/>
-                          <w:sz w:val="20"/>
-                        </w:rPr>
-                        <w:t>operacao_ID</w:t>
-                      </w:r>
-                      <w:proofErr w:type="spellEnd"/>
-                      <w:r>
-                        <w:rPr>
-                          <w:rFonts w:ascii="Arial" w:hAnsi="Arial" w:cs="Arial"/>
-                          <w:sz w:val="20"/>
-                        </w:rPr>
-                        <w:t xml:space="preserve"> -&gt; </w:t>
-                      </w:r>
-                      <w:proofErr w:type="spellStart"/>
-                      <w:r>
-                        <w:rPr>
-                          <w:rFonts w:ascii="Arial" w:hAnsi="Arial" w:cs="Arial"/>
-                          <w:sz w:val="20"/>
-                        </w:rPr>
-                        <w:t>Operacao</w:t>
-                      </w:r>
-                      <w:proofErr w:type="spellEnd"/>
-                      <w:r>
-                        <w:rPr>
-                          <w:rFonts w:ascii="Arial" w:hAnsi="Arial" w:cs="Arial"/>
-                          <w:sz w:val="20"/>
-                        </w:rPr>
-                        <w:t xml:space="preserve"> || #montante -&gt; </w:t>
-                      </w:r>
-                      <w:proofErr w:type="spellStart"/>
-                      <w:r>
-                        <w:rPr>
-                          <w:rFonts w:ascii="Arial" w:hAnsi="Arial" w:cs="Arial"/>
-                          <w:sz w:val="20"/>
-                        </w:rPr>
-                        <w:t>Operacao</w:t>
-                      </w:r>
-                      <w:proofErr w:type="spellEnd"/>
-                      <w:r>
-                        <w:rPr>
-                          <w:rFonts w:ascii="Arial" w:hAnsi="Arial" w:cs="Arial"/>
-                          <w:sz w:val="20"/>
-                        </w:rPr>
-                        <w:t>]</w:t>
-                      </w:r>
-                    </w:p>
-                    <w:p>
-                      <w:pPr>
-                        <w:spacing w:line="240" w:lineRule="auto"/>
-                        <w:rPr>
-                          <w:rFonts w:ascii="Arial" w:hAnsi="Arial" w:cs="Arial"/>
-                          <w:sz w:val="20"/>
-                        </w:rPr>
-                      </w:pPr>
-                      <w:r>
-                        <w:rPr>
-                          <w:rFonts w:ascii="Arial" w:hAnsi="Arial" w:cs="Arial"/>
-                          <w:b/>
-                        </w:rPr>
-                        <w:t>Cativa</w:t>
-                      </w:r>
-                      <w:r>
-                        <w:rPr>
-                          <w:rFonts w:ascii="Arial" w:hAnsi="Arial" w:cs="Arial"/>
-                        </w:rPr>
-                        <w:t xml:space="preserve"> </w:t>
-                      </w:r>
-                      <w:r>
-                        <w:rPr>
-                          <w:rFonts w:ascii="Arial" w:hAnsi="Arial" w:cs="Arial"/>
-                          <w:sz w:val="20"/>
-                        </w:rPr>
-                        <w:t>[</w:t>
-                      </w:r>
-                      <w:r>
-                        <w:rPr>
-                          <w:rFonts w:ascii="Arial" w:hAnsi="Arial" w:cs="Arial"/>
-                          <w:sz w:val="20"/>
-                        </w:rPr>
-                        <w:t>#</w:t>
-                      </w:r>
-                      <w:proofErr w:type="spellStart"/>
-                      <w:r>
-                        <w:rPr>
-                          <w:rFonts w:ascii="Arial" w:hAnsi="Arial" w:cs="Arial"/>
-                          <w:sz w:val="20"/>
-                        </w:rPr>
-                        <w:t>centro_custos_ID</w:t>
-                      </w:r>
-                      <w:proofErr w:type="spellEnd"/>
-                      <w:r>
-                        <w:rPr>
-                          <w:rFonts w:ascii="Arial" w:hAnsi="Arial" w:cs="Arial"/>
-                          <w:sz w:val="20"/>
-                        </w:rPr>
-                        <w:t xml:space="preserve"> -&gt; </w:t>
-                      </w:r>
-                      <w:proofErr w:type="spellStart"/>
-                      <w:r>
-                        <w:rPr>
-                          <w:rFonts w:ascii="Arial" w:hAnsi="Arial" w:cs="Arial"/>
-                          <w:sz w:val="20"/>
-                        </w:rPr>
-                        <w:t>Centro_custos</w:t>
-                      </w:r>
-                      <w:proofErr w:type="spellEnd"/>
-                      <w:r>
-                        <w:rPr>
-                          <w:rFonts w:ascii="Arial" w:hAnsi="Arial" w:cs="Arial"/>
-                          <w:sz w:val="20"/>
-                        </w:rPr>
-                        <w:t xml:space="preserve"> #</w:t>
-                      </w:r>
-                      <w:proofErr w:type="spellStart"/>
-                      <w:r>
-                        <w:rPr>
-                          <w:rFonts w:ascii="Arial" w:hAnsi="Arial" w:cs="Arial"/>
-                          <w:sz w:val="20"/>
-                        </w:rPr>
-                        <w:t>cabimentacao_ID</w:t>
-                      </w:r>
-                      <w:proofErr w:type="spellEnd"/>
-                      <w:r>
-                        <w:rPr>
-                          <w:rFonts w:ascii="Arial" w:hAnsi="Arial" w:cs="Arial"/>
-                          <w:sz w:val="20"/>
-                        </w:rPr>
-                        <w:t xml:space="preserve"> -&gt; </w:t>
-                      </w:r>
-                      <w:proofErr w:type="spellStart"/>
-                      <w:r>
-                        <w:rPr>
-                          <w:rFonts w:ascii="Arial" w:hAnsi="Arial" w:cs="Arial"/>
-                          <w:sz w:val="20"/>
-                        </w:rPr>
-                        <w:t>Cabimentacao</w:t>
-                      </w:r>
-                      <w:proofErr w:type="spellEnd"/>
-                      <w:r>
-                        <w:rPr>
-                          <w:rFonts w:ascii="Arial" w:hAnsi="Arial" w:cs="Arial"/>
-                          <w:sz w:val="20"/>
-                        </w:rPr>
-                        <w:t>|</w:t>
-                      </w:r>
-                      <w:r>
-                        <w:rPr>
-                          <w:rFonts w:ascii="Arial" w:hAnsi="Arial" w:cs="Arial"/>
-                          <w:sz w:val="20"/>
-                        </w:rPr>
-                        <w:t>]</w:t>
-                      </w:r>
-                    </w:p>
-                    <w:p>
-                      <w:pPr>
-                        <w:spacing w:line="240" w:lineRule="auto"/>
-                        <w:rPr>
-                          <w:rFonts w:ascii="Arial" w:hAnsi="Arial" w:cs="Arial"/>
-                          <w:u w:val="single"/>
-                        </w:rPr>
-                      </w:pPr>
-                      <w:proofErr w:type="spellStart"/>
-                      <w:r>
-                        <w:rPr>
-                          <w:rFonts w:ascii="Arial" w:hAnsi="Arial" w:cs="Arial"/>
-                          <w:b/>
-                        </w:rPr>
-                        <w:t>Responsavel_Por</w:t>
-                      </w:r>
-                      <w:proofErr w:type="spellEnd"/>
-                      <w:r>
-                        <w:rPr>
-                          <w:rFonts w:ascii="Arial" w:hAnsi="Arial" w:cs="Arial"/>
-                        </w:rPr>
-                        <w:t xml:space="preserve"> </w:t>
-                      </w:r>
-                      <w:r>
-                        <w:rPr>
-                          <w:rFonts w:ascii="Arial" w:hAnsi="Arial" w:cs="Arial"/>
-                          <w:sz w:val="20"/>
-                        </w:rPr>
-                        <w:t>[</w:t>
-                      </w:r>
-                      <w:r>
-                        <w:rPr>
-                          <w:rFonts w:ascii="Arial" w:hAnsi="Arial" w:cs="Arial"/>
-                          <w:sz w:val="20"/>
-                        </w:rPr>
-                        <w:t>#</w:t>
-                      </w:r>
-                      <w:proofErr w:type="spellStart"/>
-                      <w:r>
-                        <w:rPr>
-                          <w:rFonts w:ascii="Arial" w:hAnsi="Arial" w:cs="Arial"/>
-                          <w:sz w:val="20"/>
-                        </w:rPr>
-                        <w:t>user_ID</w:t>
-                      </w:r>
-                      <w:proofErr w:type="spellEnd"/>
-                      <w:r>
-                        <w:rPr>
-                          <w:rFonts w:ascii="Arial" w:hAnsi="Arial" w:cs="Arial"/>
-                          <w:sz w:val="20"/>
-                        </w:rPr>
-                        <w:t xml:space="preserve"> -&gt; </w:t>
-                      </w:r>
-                      <w:proofErr w:type="spellStart"/>
-                      <w:r>
-                        <w:rPr>
-                          <w:rFonts w:ascii="Arial" w:hAnsi="Arial" w:cs="Arial"/>
-                          <w:sz w:val="20"/>
-                        </w:rPr>
-                        <w:t>Funcionario</w:t>
-                      </w:r>
-                      <w:proofErr w:type="spellEnd"/>
-                      <w:r>
-                        <w:rPr>
-                          <w:rFonts w:ascii="Arial" w:hAnsi="Arial" w:cs="Arial"/>
-                          <w:sz w:val="20"/>
-                        </w:rPr>
-                        <w:t xml:space="preserve"> | </w:t>
-                      </w:r>
-                      <w:r>
-                        <w:rPr>
-                          <w:rFonts w:ascii="Arial" w:hAnsi="Arial" w:cs="Arial"/>
-                          <w:sz w:val="20"/>
-                        </w:rPr>
-                        <w:t>#</w:t>
-                      </w:r>
-                      <w:proofErr w:type="spellStart"/>
-                      <w:r>
-                        <w:rPr>
-                          <w:rFonts w:ascii="Arial" w:hAnsi="Arial" w:cs="Arial"/>
-                          <w:sz w:val="20"/>
-                        </w:rPr>
-                        <w:t>centro_custos_ID</w:t>
-                      </w:r>
-                      <w:proofErr w:type="spellEnd"/>
-                      <w:r>
-                        <w:rPr>
-                          <w:rFonts w:ascii="Arial" w:hAnsi="Arial" w:cs="Arial"/>
-                          <w:sz w:val="20"/>
-                        </w:rPr>
-                        <w:t xml:space="preserve"> -&gt; </w:t>
-                      </w:r>
-                      <w:proofErr w:type="spellStart"/>
-                      <w:r>
-                        <w:rPr>
-                          <w:rFonts w:ascii="Arial" w:hAnsi="Arial" w:cs="Arial"/>
-                          <w:sz w:val="20"/>
-                        </w:rPr>
-                        <w:t>Centro_custos</w:t>
-                      </w:r>
-                      <w:proofErr w:type="spellEnd"/>
-                      <w:r>
-                        <w:rPr>
-                          <w:rFonts w:ascii="Arial" w:hAnsi="Arial" w:cs="Arial"/>
-                          <w:sz w:val="20"/>
-                        </w:rPr>
-                        <w:t>|</w:t>
-                      </w:r>
-                      <w:r>
-                        <w:rPr>
-                          <w:rFonts w:ascii="Arial" w:hAnsi="Arial" w:cs="Arial"/>
-                          <w:sz w:val="20"/>
-                        </w:rPr>
-                        <w:t>]</w:t>
-                      </w:r>
-                    </w:p>
-                    <w:p>
-                      <w:pPr>
-                        <w:spacing w:line="240" w:lineRule="auto"/>
-                        <w:rPr>
-                          <w:rFonts w:ascii="Arial" w:hAnsi="Arial" w:cs="Arial"/>
-                          <w:sz w:val="20"/>
-                        </w:rPr>
-                      </w:pPr>
-                      <w:r>
-                        <w:rPr>
-                          <w:rFonts w:ascii="Arial" w:hAnsi="Arial" w:cs="Arial"/>
-                          <w:b/>
-                        </w:rPr>
-                        <w:t>Pede</w:t>
-                      </w:r>
-                      <w:r>
-                        <w:rPr>
-                          <w:rFonts w:ascii="Arial" w:hAnsi="Arial" w:cs="Arial"/>
-                        </w:rPr>
-                        <w:t xml:space="preserve"> </w:t>
-                      </w:r>
-                      <w:r>
-                        <w:rPr>
-                          <w:rFonts w:ascii="Arial" w:hAnsi="Arial" w:cs="Arial"/>
-                          <w:sz w:val="20"/>
-                        </w:rPr>
-                        <w:t>[#</w:t>
-                      </w:r>
-                      <w:proofErr w:type="spellStart"/>
-                      <w:r>
-                        <w:rPr>
-                          <w:rFonts w:ascii="Arial" w:hAnsi="Arial" w:cs="Arial"/>
-                          <w:sz w:val="20"/>
-                        </w:rPr>
-                        <w:t>user_ID</w:t>
-                      </w:r>
-                      <w:proofErr w:type="spellEnd"/>
-                      <w:r>
-                        <w:rPr>
-                          <w:rFonts w:ascii="Arial" w:hAnsi="Arial" w:cs="Arial"/>
-                          <w:sz w:val="20"/>
-                        </w:rPr>
-                        <w:t xml:space="preserve"> -&gt; </w:t>
-                      </w:r>
-                      <w:proofErr w:type="spellStart"/>
-                      <w:r>
-                        <w:rPr>
-                          <w:rFonts w:ascii="Arial" w:hAnsi="Arial" w:cs="Arial"/>
-                          <w:sz w:val="20"/>
-                        </w:rPr>
-                        <w:t>Funcionario</w:t>
-                      </w:r>
-                      <w:proofErr w:type="spellEnd"/>
-                      <w:r>
-                        <w:rPr>
-                          <w:rFonts w:ascii="Arial" w:hAnsi="Arial" w:cs="Arial"/>
-                          <w:sz w:val="20"/>
-                        </w:rPr>
-                        <w:t xml:space="preserve"> | #</w:t>
-                      </w:r>
-                      <w:proofErr w:type="spellStart"/>
-                      <w:r>
-                        <w:rPr>
-                          <w:rFonts w:ascii="Arial" w:hAnsi="Arial" w:cs="Arial"/>
-                          <w:sz w:val="20"/>
-                        </w:rPr>
-                        <w:t>cabimentacao</w:t>
-                      </w:r>
-                      <w:r>
-                        <w:rPr>
-                          <w:rFonts w:ascii="Arial" w:hAnsi="Arial" w:cs="Arial"/>
-                          <w:sz w:val="20"/>
-                        </w:rPr>
-                        <w:t>_ID</w:t>
-                      </w:r>
-                      <w:proofErr w:type="spellEnd"/>
-                      <w:r>
-                        <w:rPr>
-                          <w:rFonts w:ascii="Arial" w:hAnsi="Arial" w:cs="Arial"/>
-                          <w:sz w:val="20"/>
-                        </w:rPr>
-                        <w:t xml:space="preserve"> -&gt; </w:t>
-                      </w:r>
-                      <w:proofErr w:type="spellStart"/>
-                      <w:r>
-                        <w:rPr>
-                          <w:rFonts w:ascii="Arial" w:hAnsi="Arial" w:cs="Arial"/>
-                          <w:sz w:val="20"/>
-                        </w:rPr>
-                        <w:t>Cabimentacao</w:t>
-                      </w:r>
-                      <w:proofErr w:type="spellEnd"/>
-                      <w:r>
-                        <w:rPr>
-                          <w:rFonts w:ascii="Arial" w:hAnsi="Arial" w:cs="Arial"/>
-                          <w:sz w:val="20"/>
-                        </w:rPr>
-                        <w:t>|</w:t>
-                      </w:r>
-                      <w:r>
-                        <w:rPr>
-                          <w:rFonts w:ascii="Arial" w:hAnsi="Arial" w:cs="Arial"/>
-                          <w:sz w:val="20"/>
-                        </w:rPr>
-                        <w:t>]</w:t>
-                      </w:r>
-                    </w:p>
-                    <w:p>
-                      <w:pPr>
-                        <w:spacing w:line="240" w:lineRule="auto"/>
-                        <w:rPr>
-                          <w:rFonts w:ascii="Arial" w:hAnsi="Arial" w:cs="Arial"/>
-                          <w:sz w:val="20"/>
-                        </w:rPr>
-                      </w:pPr>
-                      <w:r>
-                        <w:rPr>
-                          <w:rFonts w:ascii="Arial" w:hAnsi="Arial" w:cs="Arial"/>
-                          <w:b/>
-                        </w:rPr>
-                        <w:t>Suporta</w:t>
-                      </w:r>
-                      <w:r>
-                        <w:rPr>
-                          <w:rFonts w:ascii="Arial" w:hAnsi="Arial" w:cs="Arial"/>
-                          <w:sz w:val="20"/>
-                        </w:rPr>
-                        <w:t xml:space="preserve"> [#</w:t>
-                      </w:r>
-                      <w:proofErr w:type="spellStart"/>
-                      <w:r>
-                        <w:rPr>
-                          <w:rFonts w:ascii="Arial" w:hAnsi="Arial" w:cs="Arial"/>
-                          <w:sz w:val="20"/>
-                        </w:rPr>
-                        <w:t>user_ID</w:t>
-                      </w:r>
-                      <w:proofErr w:type="spellEnd"/>
-                      <w:r>
-                        <w:rPr>
-                          <w:rFonts w:ascii="Arial" w:hAnsi="Arial" w:cs="Arial"/>
-                          <w:sz w:val="20"/>
-                        </w:rPr>
-                        <w:t xml:space="preserve"> -&gt; </w:t>
-                      </w:r>
-                      <w:proofErr w:type="spellStart"/>
-                      <w:r>
-                        <w:rPr>
-                          <w:rFonts w:ascii="Arial" w:hAnsi="Arial" w:cs="Arial"/>
-                          <w:sz w:val="20"/>
-                        </w:rPr>
-                        <w:t>Funcionario</w:t>
-                      </w:r>
-                      <w:proofErr w:type="spellEnd"/>
-                      <w:r>
-                        <w:rPr>
-                          <w:rFonts w:ascii="Arial" w:hAnsi="Arial" w:cs="Arial"/>
-                          <w:sz w:val="20"/>
-                        </w:rPr>
-                        <w:t xml:space="preserve"> | #</w:t>
-                      </w:r>
-                      <w:proofErr w:type="spellStart"/>
-                      <w:r>
-                        <w:rPr>
-                          <w:rFonts w:ascii="Arial" w:hAnsi="Arial" w:cs="Arial"/>
-                          <w:sz w:val="20"/>
-                        </w:rPr>
-                        <w:t>operacao_ID</w:t>
-                      </w:r>
-                      <w:proofErr w:type="spellEnd"/>
-                      <w:r>
-                        <w:rPr>
-                          <w:rFonts w:ascii="Arial" w:hAnsi="Arial" w:cs="Arial"/>
-                          <w:sz w:val="20"/>
-                        </w:rPr>
-                        <w:t xml:space="preserve"> -&gt; </w:t>
-                      </w:r>
-                      <w:proofErr w:type="spellStart"/>
-                      <w:r>
-                        <w:rPr>
-                          <w:rFonts w:ascii="Arial" w:hAnsi="Arial" w:cs="Arial"/>
-                          <w:sz w:val="20"/>
-                        </w:rPr>
-                        <w:t>Operacao</w:t>
-                      </w:r>
-                      <w:proofErr w:type="spellEnd"/>
-                      <w:r>
-                        <w:rPr>
-                          <w:rFonts w:ascii="Arial" w:hAnsi="Arial" w:cs="Arial"/>
-                          <w:sz w:val="20"/>
-                        </w:rPr>
-                        <w:t xml:space="preserve"> || #montante -&gt; </w:t>
-                      </w:r>
-                      <w:proofErr w:type="spellStart"/>
-                      <w:r>
-                        <w:rPr>
-                          <w:rFonts w:ascii="Arial" w:hAnsi="Arial" w:cs="Arial"/>
-                          <w:sz w:val="20"/>
-                        </w:rPr>
-                        <w:t>Operacao</w:t>
-                      </w:r>
-                      <w:proofErr w:type="spellEnd"/>
-                      <w:r>
-                        <w:rPr>
-                          <w:rFonts w:ascii="Arial" w:hAnsi="Arial" w:cs="Arial"/>
-                          <w:sz w:val="20"/>
-                        </w:rPr>
-                        <w:t>]</w:t>
-                      </w:r>
-                    </w:p>
-                    <w:p>
-                      <w:pPr>
-                        <w:spacing w:line="240" w:lineRule="auto"/>
-                        <w:rPr>
-                          <w:rFonts w:ascii="Arial" w:hAnsi="Arial" w:cs="Arial"/>
-                          <w:sz w:val="20"/>
-                        </w:rPr>
-                      </w:pPr>
-                      <w:r>
-                        <w:rPr>
-                          <w:rFonts w:ascii="Arial" w:hAnsi="Arial" w:cs="Arial"/>
-                          <w:b/>
-                        </w:rPr>
-                        <w:t>Requer</w:t>
-                      </w:r>
-                      <w:r>
-                        <w:rPr>
-                          <w:rFonts w:ascii="Arial" w:hAnsi="Arial" w:cs="Arial"/>
-                        </w:rPr>
-                        <w:t xml:space="preserve"> </w:t>
-                      </w:r>
-                      <w:r>
-                        <w:rPr>
-                          <w:rFonts w:ascii="Arial" w:hAnsi="Arial" w:cs="Arial"/>
-                          <w:sz w:val="20"/>
-                        </w:rPr>
-                        <w:t>[</w:t>
-                      </w:r>
-                      <w:r>
-                        <w:rPr>
-                          <w:rFonts w:ascii="Arial" w:hAnsi="Arial" w:cs="Arial"/>
-                          <w:sz w:val="20"/>
-                          <w:szCs w:val="20"/>
-                        </w:rPr>
-                        <w:t>#</w:t>
-                      </w:r>
-                      <w:proofErr w:type="spellStart"/>
-                      <w:r>
-                        <w:rPr>
-                          <w:rFonts w:ascii="Arial" w:hAnsi="Arial" w:cs="Arial"/>
-                          <w:sz w:val="20"/>
-                          <w:szCs w:val="20"/>
-                        </w:rPr>
-                        <w:t>cabimentacao</w:t>
-                      </w:r>
-                      <w:r>
-                        <w:rPr>
-                          <w:rFonts w:ascii="Arial" w:hAnsi="Arial" w:cs="Arial"/>
-                          <w:sz w:val="20"/>
-                          <w:szCs w:val="20"/>
-                        </w:rPr>
-                        <w:t>_</w:t>
-                      </w:r>
-                      <w:r>
-                        <w:rPr>
-                          <w:rFonts w:ascii="Arial" w:hAnsi="Arial" w:cs="Arial"/>
-                          <w:sz w:val="20"/>
-                          <w:szCs w:val="20"/>
-                        </w:rPr>
-                        <w:t>ID</w:t>
-                      </w:r>
-                      <w:proofErr w:type="spellEnd"/>
-                      <w:r>
-                        <w:rPr>
-                          <w:rFonts w:ascii="Arial" w:hAnsi="Arial" w:cs="Arial"/>
-                          <w:sz w:val="20"/>
-                          <w:szCs w:val="20"/>
-                        </w:rPr>
-                        <w:t xml:space="preserve"> -&gt; </w:t>
-                      </w:r>
-                      <w:proofErr w:type="spellStart"/>
-                      <w:r>
-                        <w:rPr>
-                          <w:rFonts w:ascii="Arial" w:hAnsi="Arial" w:cs="Arial"/>
-                          <w:sz w:val="20"/>
-                          <w:szCs w:val="20"/>
-                        </w:rPr>
-                        <w:t>C</w:t>
-                      </w:r>
-                      <w:r>
-                        <w:rPr>
-                          <w:rFonts w:ascii="Arial" w:hAnsi="Arial" w:cs="Arial"/>
-                          <w:sz w:val="20"/>
-                          <w:szCs w:val="20"/>
-                        </w:rPr>
-                        <w:t>abimentacao</w:t>
-                      </w:r>
-                      <w:proofErr w:type="spellEnd"/>
-                      <w:r>
-                        <w:rPr>
-                          <w:rFonts w:ascii="Arial" w:hAnsi="Arial" w:cs="Arial"/>
-                          <w:sz w:val="20"/>
-                          <w:szCs w:val="20"/>
-                        </w:rPr>
-                        <w:t xml:space="preserve"> | #</w:t>
-                      </w:r>
-                      <w:proofErr w:type="spellStart"/>
-                      <w:r>
-                        <w:rPr>
-                          <w:rFonts w:ascii="Arial" w:hAnsi="Arial" w:cs="Arial"/>
-                          <w:sz w:val="20"/>
-                          <w:szCs w:val="20"/>
-                        </w:rPr>
-                        <w:t>operacao_ID</w:t>
-                      </w:r>
-                      <w:proofErr w:type="spellEnd"/>
-                      <w:r>
-                        <w:rPr>
-                          <w:rFonts w:ascii="Arial" w:hAnsi="Arial" w:cs="Arial"/>
-                          <w:sz w:val="20"/>
-                          <w:szCs w:val="20"/>
-                        </w:rPr>
-                        <w:t xml:space="preserve"> -&gt; </w:t>
-                      </w:r>
-                      <w:proofErr w:type="spellStart"/>
-                      <w:r>
-                        <w:rPr>
-                          <w:rFonts w:ascii="Arial" w:hAnsi="Arial" w:cs="Arial"/>
-                          <w:sz w:val="20"/>
-                          <w:szCs w:val="20"/>
-                        </w:rPr>
-                        <w:t>Operacao</w:t>
-                      </w:r>
-                      <w:proofErr w:type="spellEnd"/>
-                      <w:r>
-                        <w:rPr>
-                          <w:rFonts w:ascii="Arial" w:hAnsi="Arial" w:cs="Arial"/>
-                          <w:sz w:val="20"/>
-                          <w:szCs w:val="20"/>
-                        </w:rPr>
-                        <w:t>|</w:t>
-                      </w:r>
-                      <w:r>
-                        <w:rPr>
-                          <w:rFonts w:ascii="Arial" w:hAnsi="Arial" w:cs="Arial"/>
-                          <w:sz w:val="20"/>
-                        </w:rPr>
-                        <w:t>]</w:t>
-                      </w:r>
-                    </w:p>
-                    <w:p>
-                      <w:pPr>
-                        <w:rPr>
-                          <w:rFonts w:ascii="Arial" w:hAnsi="Arial" w:cs="Arial"/>
-                          <w:sz w:val="20"/>
-                        </w:rPr>
-                      </w:pPr>
-                      <w:r>
-                        <w:rPr>
-                          <w:rFonts w:ascii="Arial" w:hAnsi="Arial" w:cs="Arial"/>
-                          <w:b/>
-                        </w:rPr>
-                        <w:t>Envolve</w:t>
-                      </w:r>
-                      <w:r>
-                        <w:t xml:space="preserve"> </w:t>
-                      </w:r>
-                      <w:r>
-                        <w:rPr>
-                          <w:rFonts w:ascii="Arial" w:hAnsi="Arial" w:cs="Arial"/>
-                          <w:sz w:val="20"/>
-                        </w:rPr>
-                        <w:t>[#</w:t>
-                      </w:r>
-                      <w:proofErr w:type="spellStart"/>
-                      <w:r>
-                        <w:rPr>
-                          <w:rFonts w:ascii="Arial" w:hAnsi="Arial" w:cs="Arial"/>
-                          <w:sz w:val="20"/>
-                        </w:rPr>
-                        <w:t>cabimentacao_ID</w:t>
-                      </w:r>
-                      <w:proofErr w:type="spellEnd"/>
-                      <w:r>
-                        <w:rPr>
-                          <w:rFonts w:ascii="Arial" w:hAnsi="Arial" w:cs="Arial"/>
-                          <w:sz w:val="20"/>
-                        </w:rPr>
-                        <w:t xml:space="preserve"> -&gt; </w:t>
-                      </w:r>
-                      <w:proofErr w:type="spellStart"/>
-                      <w:r>
-                        <w:rPr>
-                          <w:rFonts w:ascii="Arial" w:hAnsi="Arial" w:cs="Arial"/>
-                          <w:sz w:val="20"/>
-                        </w:rPr>
-                        <w:t>Cabimentacao</w:t>
-                      </w:r>
-                      <w:proofErr w:type="spellEnd"/>
-                      <w:r>
-                        <w:rPr>
-                          <w:rFonts w:ascii="Arial" w:hAnsi="Arial" w:cs="Arial"/>
-                          <w:sz w:val="20"/>
-                        </w:rPr>
-                        <w:t xml:space="preserve"> | #</w:t>
-                      </w:r>
-                      <w:proofErr w:type="spellStart"/>
-                      <w:r>
-                        <w:rPr>
-                          <w:rFonts w:ascii="Arial" w:hAnsi="Arial" w:cs="Arial"/>
-                          <w:sz w:val="20"/>
-                        </w:rPr>
-                        <w:t>atividade_ID</w:t>
-                      </w:r>
-                      <w:proofErr w:type="spellEnd"/>
-                      <w:r>
-                        <w:rPr>
-                          <w:rFonts w:ascii="Arial" w:hAnsi="Arial" w:cs="Arial"/>
-                          <w:sz w:val="20"/>
-                        </w:rPr>
-                        <w:t xml:space="preserve"> -&gt; Atividade|]</w:t>
-                      </w:r>
                     </w:p>
                   </w:txbxContent>
                 </v:textbox>
@@ -3702,18 +1937,33 @@
       <w:r>
         <w:rPr>
           <w:rFonts w:ascii="Arial" w:hAnsi="Arial" w:cs="Arial"/>
-          <w:sz w:val="26"/>
-          <w:szCs w:val="26"/>
-        </w:rPr>
-        <w:t>Associações</w:t>
-      </w:r>
-    </w:p>
-    <w:p>
-      <w:pPr>
-        <w:rPr>
-          <w:rFonts w:ascii="Arial" w:hAnsi="Arial" w:cs="Arial"/>
-          <w:sz w:val="26"/>
-          <w:szCs w:val="26"/>
+          <w:b/>
+          <w:sz w:val="28"/>
+          <w:szCs w:val="28"/>
+          <w:u w:val="single"/>
+        </w:rPr>
+        <w:t>M</w:t>
+      </w:r>
+      <w:r>
+        <w:rPr>
+          <w:rFonts w:ascii="Arial" w:hAnsi="Arial" w:cs="Arial"/>
+          <w:b/>
+          <w:sz w:val="28"/>
+          <w:szCs w:val="28"/>
+          <w:u w:val="single"/>
+        </w:rPr>
+        <w:t>odelo Relacional</w:t>
+      </w:r>
+    </w:p>
+    <w:p>
+      <w:pPr>
+        <w:spacing w:line="360" w:lineRule="auto"/>
+        <w:rPr>
+          <w:rFonts w:ascii="Arial" w:hAnsi="Arial" w:cs="Arial"/>
+          <w:b/>
+          <w:sz w:val="28"/>
+          <w:szCs w:val="28"/>
+          <w:u w:val="single"/>
         </w:rPr>
       </w:pPr>
     </w:p>
@@ -3740,6 +1990,7 @@
           <w:szCs w:val="26"/>
           <w:u w:val="single"/>
         </w:rPr>
+        <w:lastRenderedPageBreak/>
         <w:t xml:space="preserve">Modelo Entidade-Associação </w:t>
       </w:r>
     </w:p>
@@ -3749,36 +2000,51 @@
         <w:ind w:left="0" w:firstLine="644"/>
         <w:jc w:val="both"/>
         <w:rPr>
+          <w:rFonts w:ascii="Arial" w:hAnsi="Arial" w:cs="Arial"/>
+          <w:sz w:val="26"/>
+          <w:szCs w:val="26"/>
+        </w:rPr>
+      </w:pPr>
+      <w:r>
+        <w:rPr>
+          <w:rFonts w:ascii="Arial" w:hAnsi="Arial" w:cs="Arial"/>
+          <w:szCs w:val="26"/>
+        </w:rPr>
+        <w:t xml:space="preserve">O modelo Entidade-Associação abaixo apresentado será usado na transformação para o modelo Relacional, bem como na construção da base de dados e </w:t>
+      </w:r>
+      <w:r>
+        <w:rPr>
+          <w:rFonts w:ascii="Arial" w:hAnsi="Arial" w:cs="Arial"/>
+          <w:szCs w:val="26"/>
+        </w:rPr>
+        <w:t>na forma como os módulos se encontrarão divididos.</w:t>
+      </w:r>
+    </w:p>
+    <w:p>
+      <w:pPr>
+        <w:pStyle w:val="PargrafodaLista"/>
+        <w:ind w:left="644"/>
+        <w:rPr>
+          <w:rFonts w:ascii="Arial" w:hAnsi="Arial" w:cs="Arial"/>
+          <w:sz w:val="26"/>
+          <w:szCs w:val="26"/>
+        </w:rPr>
+      </w:pPr>
+      <w:r>
+        <w:rPr>
           <w:noProof/>
           <w:lang w:eastAsia="pt-PT"/>
         </w:rPr>
-      </w:pPr>
-    </w:p>
-    <w:p>
-      <w:pPr>
-        <w:pStyle w:val="PargrafodaLista"/>
-        <w:ind w:left="0" w:firstLine="644"/>
-        <w:jc w:val="both"/>
-        <w:rPr>
-          <w:rFonts w:ascii="Arial" w:hAnsi="Arial" w:cs="Arial"/>
-          <w:szCs w:val="26"/>
-        </w:rPr>
-      </w:pPr>
-      <w:r>
-        <w:rPr>
-          <w:noProof/>
-          <w:lang w:eastAsia="pt-PT"/>
-        </w:rPr>
         <w:drawing>
-          <wp:anchor distT="0" distB="0" distL="114300" distR="114300" simplePos="0" relativeHeight="251664384" behindDoc="0" locked="0" layoutInCell="1" allowOverlap="1" wp14:anchorId="7DD14467" wp14:editId="603A2AD0">
+          <wp:anchor distT="0" distB="0" distL="114300" distR="114300" simplePos="0" relativeHeight="251664384" behindDoc="0" locked="0" layoutInCell="1" allowOverlap="1" wp14:anchorId="57A1A437" wp14:editId="6F25BD20">
             <wp:simplePos x="0" y="0"/>
             <wp:positionH relativeFrom="margin">
-              <wp:posOffset>-765810</wp:posOffset>
+              <wp:align>center</wp:align>
             </wp:positionH>
             <wp:positionV relativeFrom="margin">
-              <wp:posOffset>3986530</wp:posOffset>
+              <wp:posOffset>948055</wp:posOffset>
             </wp:positionV>
-            <wp:extent cx="6962775" cy="4229100"/>
+            <wp:extent cx="7210425" cy="3752850"/>
             <wp:effectExtent l="0" t="0" r="9525" b="0"/>
             <wp:wrapSquare wrapText="bothSides"/>
             <wp:docPr id="4" name="Imagem 4"/>
@@ -3800,13 +2066,13 @@
                         </a:ext>
                       </a:extLst>
                     </a:blip>
-                    <a:srcRect b="9582"/>
+                    <a:srcRect b="11261"/>
                     <a:stretch/>
                   </pic:blipFill>
                   <pic:spPr bwMode="auto">
                     <a:xfrm>
                       <a:off x="0" y="0"/>
-                      <a:ext cx="6962775" cy="4229100"/>
+                      <a:ext cx="7210425" cy="3752850"/>
                     </a:xfrm>
                     <a:prstGeom prst="rect">
                       <a:avLst/>
@@ -3832,31 +2098,6 @@
           </wp:anchor>
         </w:drawing>
       </w:r>
-      <w:r>
-        <w:rPr>
-          <w:rFonts w:ascii="Arial" w:hAnsi="Arial" w:cs="Arial"/>
-          <w:szCs w:val="26"/>
-        </w:rPr>
-        <w:t xml:space="preserve">O modelo Entidade-Associação abaixo apresentado será usado na transformação para o modelo Relacional, bem como na construção da base de dados e </w:t>
-      </w:r>
-      <w:r>
-        <w:rPr>
-          <w:rFonts w:ascii="Arial" w:hAnsi="Arial" w:cs="Arial"/>
-          <w:szCs w:val="26"/>
-        </w:rPr>
-        <w:t>na forma como os módulos se encontrarão divididos.</w:t>
-      </w:r>
-    </w:p>
-    <w:p>
-      <w:pPr>
-        <w:pStyle w:val="PargrafodaLista"/>
-        <w:ind w:left="644"/>
-        <w:rPr>
-          <w:rFonts w:ascii="Arial" w:hAnsi="Arial" w:cs="Arial"/>
-          <w:sz w:val="26"/>
-          <w:szCs w:val="26"/>
-        </w:rPr>
-      </w:pPr>
     </w:p>
     <w:p>
       <w:pPr>
@@ -3903,7 +2144,6 @@
           <w:szCs w:val="28"/>
           <w:u w:val="single"/>
         </w:rPr>
-        <w:lastRenderedPageBreak/>
         <w:t>V</w:t>
       </w:r>
       <w:r>
@@ -4239,7 +2479,7 @@
                 <w:rFonts w:ascii="Arial" w:hAnsi="Arial" w:cs="Arial"/>
                 <w:szCs w:val="28"/>
               </w:rPr>
-              <w:t>Autenticado – Docente</w:t>
+              <w:t>Docente</w:t>
             </w:r>
           </w:p>
         </w:tc>
@@ -4314,7 +2554,7 @@
                 <w:rFonts w:ascii="Arial" w:hAnsi="Arial" w:cs="Arial"/>
                 <w:szCs w:val="28"/>
               </w:rPr>
-              <w:t>Autenticado – Investigador</w:t>
+              <w:t>Investigador</w:t>
             </w:r>
           </w:p>
         </w:tc>
@@ -4387,16 +2627,13 @@
                 <w:szCs w:val="28"/>
               </w:rPr>
             </w:pPr>
-            <w:proofErr w:type="gramStart"/>
             <w:r>
               <w:rPr>
                 <w:rFonts w:ascii="Arial" w:hAnsi="Arial" w:cs="Arial"/>
-                <w:i/>
                 <w:szCs w:val="28"/>
               </w:rPr>
-              <w:t>Staff</w:t>
+              <w:t>Pessoal Administrativo</w:t>
             </w:r>
-            <w:proofErr w:type="gramEnd"/>
           </w:p>
         </w:tc>
         <w:tc>
@@ -4417,16 +2654,7 @@
                 <w:rFonts w:ascii="Arial" w:hAnsi="Arial" w:cs="Arial"/>
                 <w:szCs w:val="28"/>
               </w:rPr>
-              <w:t>Utilizador registado e com Login efetuado, com permissõ</w:t>
-            </w:r>
-            <w:bookmarkStart w:id="0" w:name="_GoBack"/>
-            <w:bookmarkEnd w:id="0"/>
-            <w:r>
-              <w:rPr>
-                <w:rFonts w:ascii="Arial" w:hAnsi="Arial" w:cs="Arial"/>
-                <w:szCs w:val="28"/>
-              </w:rPr>
-              <w:t>es específicas (ex. aceitar/rejeitar cabimentações).</w:t>
+              <w:t>Utilizador registado e com Login efetuado, com permissões específicas (ex. aceitar/rejeitar cabimentações).</w:t>
             </w:r>
           </w:p>
         </w:tc>
@@ -4510,6 +2738,30 @@
     </w:p>
     <w:p>
       <w:pPr>
+        <w:rPr>
+          <w:rFonts w:ascii="Arial" w:hAnsi="Arial" w:cs="Arial"/>
+          <w:szCs w:val="28"/>
+        </w:rPr>
+      </w:pPr>
+    </w:p>
+    <w:p>
+      <w:pPr>
+        <w:rPr>
+          <w:rFonts w:ascii="Arial" w:hAnsi="Arial" w:cs="Arial"/>
+          <w:szCs w:val="28"/>
+        </w:rPr>
+      </w:pPr>
+    </w:p>
+    <w:p>
+      <w:pPr>
+        <w:rPr>
+          <w:rFonts w:ascii="Arial" w:hAnsi="Arial" w:cs="Arial"/>
+          <w:szCs w:val="28"/>
+        </w:rPr>
+      </w:pPr>
+    </w:p>
+    <w:p>
+      <w:pPr>
         <w:pStyle w:val="PargrafodaLista"/>
         <w:numPr>
           <w:ilvl w:val="1"/>
@@ -4527,43 +2779,244 @@
         <w:rPr>
           <w:rFonts w:ascii="Arial" w:hAnsi="Arial" w:cs="Arial"/>
           <w:b/>
+          <w:sz w:val="26"/>
+          <w:szCs w:val="26"/>
+        </w:rPr>
+        <w:lastRenderedPageBreak/>
+        <w:t>Módulos</w:t>
+      </w:r>
+    </w:p>
+    <w:p>
+      <w:pPr>
+        <w:ind w:firstLine="708"/>
+        <w:jc w:val="both"/>
+        <w:rPr>
+          <w:rFonts w:ascii="Arial" w:hAnsi="Arial" w:cs="Arial"/>
+          <w:szCs w:val="28"/>
+        </w:rPr>
+      </w:pPr>
+      <w:r>
+        <w:rPr>
+          <w:rFonts w:ascii="Arial" w:hAnsi="Arial" w:cs="Arial"/>
+          <w:szCs w:val="28"/>
+        </w:rPr>
+        <w:t>A nossa aplicação irá se dividir em cinco módulos, nomeadamente: Principal, Cabimentação, Operação, Centro de Custos e Atividades. Na secção da Interface do Utilizador será apresentado para cada um dos módulos o respetivo diagrama de arquitetura</w:t>
+      </w:r>
+      <w:r>
+        <w:rPr>
+          <w:rFonts w:ascii="Arial" w:hAnsi="Arial" w:cs="Arial"/>
+          <w:szCs w:val="28"/>
+        </w:rPr>
+        <w:t xml:space="preserve">, acompanhado da respetiva de interface de utilização. </w:t>
+      </w:r>
+    </w:p>
+    <w:p>
+      <w:pPr>
+        <w:pStyle w:val="PargrafodaLista"/>
+        <w:numPr>
+          <w:ilvl w:val="2"/>
+          <w:numId w:val="8"/>
+        </w:numPr>
+        <w:rPr>
+          <w:rFonts w:ascii="Arial" w:hAnsi="Arial" w:cs="Arial"/>
+          <w:szCs w:val="28"/>
+        </w:rPr>
+      </w:pPr>
+      <w:r>
+        <w:rPr>
+          <w:rFonts w:ascii="Arial" w:hAnsi="Arial" w:cs="Arial"/>
+          <w:szCs w:val="28"/>
+        </w:rPr>
+        <w:t>Módulo Principal</w:t>
+      </w:r>
+    </w:p>
+    <w:p>
+      <w:pPr>
+        <w:ind w:firstLine="708"/>
+        <w:jc w:val="both"/>
+        <w:rPr>
+          <w:rFonts w:ascii="Arial" w:hAnsi="Arial" w:cs="Arial"/>
+          <w:szCs w:val="28"/>
+        </w:rPr>
+      </w:pPr>
+      <w:r>
+        <w:rPr>
+          <w:rFonts w:ascii="Arial" w:hAnsi="Arial" w:cs="Arial"/>
+          <w:szCs w:val="28"/>
+        </w:rPr>
+        <w:t>Neste módulo será inclu</w:t>
+      </w:r>
+      <w:r>
+        <w:rPr>
+          <w:rFonts w:ascii="Arial" w:hAnsi="Arial" w:cs="Arial"/>
+          <w:szCs w:val="28"/>
+        </w:rPr>
+        <w:t xml:space="preserve">ída a página principal da aplicação, apresentando duas interfaces distintas conforme o utilizador esteja ou não registado. Assim, inicialmente, será apresentado ao utilizador um formulário para registo ou um formulário para efetuar </w:t>
+      </w:r>
+      <w:r>
+        <w:rPr>
+          <w:rFonts w:ascii="Arial" w:hAnsi="Arial" w:cs="Arial"/>
+          <w:i/>
+          <w:szCs w:val="28"/>
+        </w:rPr>
+        <w:t>login</w:t>
+      </w:r>
+      <w:r>
+        <w:rPr>
+          <w:rFonts w:ascii="Arial" w:hAnsi="Arial" w:cs="Arial"/>
+          <w:szCs w:val="28"/>
+        </w:rPr>
+        <w:t>. Após o registo estar efetuado, ser</w:t>
+      </w:r>
+      <w:r>
+        <w:rPr>
+          <w:rFonts w:ascii="Arial" w:hAnsi="Arial" w:cs="Arial"/>
+          <w:szCs w:val="28"/>
+        </w:rPr>
+        <w:t>á apresentado</w:t>
+      </w:r>
+      <w:r>
+        <w:rPr>
+          <w:rFonts w:ascii="Arial" w:hAnsi="Arial" w:cs="Arial"/>
+          <w:szCs w:val="28"/>
+        </w:rPr>
+        <w:t xml:space="preserve"> novamente o mesmo módulo, devendo agora o utilizador efetuar o login na sua conta com os dados inseridos. A partir daí, será então apresentada uma nova interface, a qual conterá ligações de acesso à página de entrada dos módulos a que o utilizador tem acesso, conforme as permissões estabelecidas. </w:t>
+      </w:r>
+      <w:r>
+        <w:rPr>
+          <w:rFonts w:ascii="Arial" w:hAnsi="Arial" w:cs="Arial"/>
+          <w:szCs w:val="28"/>
+        </w:rPr>
+        <w:t xml:space="preserve">Para além disso, será também apresentada uma ligação de </w:t>
+      </w:r>
+      <w:r>
+        <w:rPr>
+          <w:rFonts w:ascii="Arial" w:hAnsi="Arial" w:cs="Arial"/>
+          <w:i/>
+          <w:szCs w:val="28"/>
+        </w:rPr>
+        <w:t>logout</w:t>
+      </w:r>
+      <w:r>
+        <w:rPr>
+          <w:rFonts w:ascii="Arial" w:hAnsi="Arial" w:cs="Arial"/>
+          <w:szCs w:val="28"/>
+        </w:rPr>
+        <w:t>.</w:t>
+      </w:r>
+    </w:p>
+    <w:p>
+      <w:pPr>
+        <w:pStyle w:val="PargrafodaLista"/>
+        <w:numPr>
+          <w:ilvl w:val="2"/>
+          <w:numId w:val="8"/>
+        </w:numPr>
+        <w:rPr>
+          <w:rFonts w:ascii="Arial" w:hAnsi="Arial" w:cs="Arial"/>
+          <w:b/>
+          <w:sz w:val="28"/>
+          <w:szCs w:val="28"/>
+          <w:u w:val="single"/>
+        </w:rPr>
+      </w:pPr>
+      <w:r>
+        <w:rPr>
+          <w:rFonts w:ascii="Arial" w:hAnsi="Arial" w:cs="Arial"/>
           <w:sz w:val="24"/>
           <w:szCs w:val="28"/>
         </w:rPr>
-        <w:t>Módulos</w:t>
-      </w:r>
-    </w:p>
-    <w:p>
-      <w:pPr>
-        <w:rPr>
-          <w:rFonts w:ascii="Arial" w:hAnsi="Arial" w:cs="Arial"/>
-          <w:szCs w:val="28"/>
-        </w:rPr>
-      </w:pPr>
-    </w:p>
-    <w:p>
-      <w:pPr>
-        <w:pStyle w:val="PargrafodaLista"/>
-        <w:rPr>
-          <w:rFonts w:ascii="Arial" w:hAnsi="Arial" w:cs="Arial"/>
-          <w:b/>
-          <w:sz w:val="28"/>
-          <w:szCs w:val="28"/>
-          <w:u w:val="single"/>
-        </w:rPr>
-      </w:pPr>
-    </w:p>
-    <w:p>
-      <w:pPr>
-        <w:pStyle w:val="PargrafodaLista"/>
-        <w:rPr>
-          <w:rFonts w:ascii="Arial" w:hAnsi="Arial" w:cs="Arial"/>
-          <w:b/>
-          <w:sz w:val="28"/>
-          <w:szCs w:val="28"/>
-          <w:u w:val="single"/>
-        </w:rPr>
-      </w:pPr>
+        <w:t>Módulo de Gestão Financeira</w:t>
+      </w:r>
+    </w:p>
+    <w:p>
+      <w:pPr>
+        <w:pStyle w:val="PargrafodaLista"/>
+        <w:ind w:left="0" w:firstLine="720"/>
+        <w:rPr>
+          <w:rFonts w:ascii="Arial" w:hAnsi="Arial" w:cs="Arial"/>
+          <w:szCs w:val="28"/>
+        </w:rPr>
+      </w:pPr>
+      <w:r>
+        <w:rPr>
+          <w:rFonts w:ascii="Arial" w:hAnsi="Arial" w:cs="Arial"/>
+          <w:szCs w:val="28"/>
+        </w:rPr>
+        <w:t xml:space="preserve">Neste módulo serão </w:t>
+      </w:r>
+      <w:r>
+        <w:rPr>
+          <w:rFonts w:ascii="Arial" w:hAnsi="Arial" w:cs="Arial"/>
+          <w:szCs w:val="28"/>
+        </w:rPr>
+        <w:t>apresentadas as várias atividades</w:t>
+      </w:r>
+      <w:r>
+        <w:rPr>
+          <w:rFonts w:ascii="Arial" w:hAnsi="Arial" w:cs="Arial"/>
+          <w:szCs w:val="28"/>
+        </w:rPr>
+        <w:t>, cada uma com as cabimentações re</w:t>
+      </w:r>
+      <w:r>
+        <w:rPr>
+          <w:rFonts w:ascii="Arial" w:hAnsi="Arial" w:cs="Arial"/>
+          <w:szCs w:val="28"/>
+        </w:rPr>
+        <w:t>spetivas e</w:t>
+      </w:r>
+      <w:r>
+        <w:rPr>
+          <w:rFonts w:ascii="Arial" w:hAnsi="Arial" w:cs="Arial"/>
+          <w:szCs w:val="28"/>
+        </w:rPr>
+        <w:t xml:space="preserve"> estas irão incluir as respetivas operações.</w:t>
+      </w:r>
+      <w:r>
+        <w:rPr>
+          <w:rFonts w:ascii="Arial" w:hAnsi="Arial" w:cs="Arial"/>
+          <w:szCs w:val="28"/>
+        </w:rPr>
+        <w:t xml:space="preserve"> Assim, inicialmente, será uma apresentada ao utiliz</w:t>
+      </w:r>
+      <w:r>
+        <w:rPr>
+          <w:rFonts w:ascii="Arial" w:hAnsi="Arial" w:cs="Arial"/>
+          <w:szCs w:val="28"/>
+        </w:rPr>
+        <w:t xml:space="preserve">ador uma interface que apresentará a listagem das atividades existentes, contendo ainda ligações que permite eliminar, editar e criar uma atividade (variando conforme os privilégios do respetivo utilizador), mas também em cada atividade possui uma ligação que avançará para uma outra interface onde contém as cabimentações relativas à atividade selecionada. </w:t>
+      </w:r>
+      <w:r>
+        <w:rPr>
+          <w:rFonts w:ascii="Arial" w:hAnsi="Arial" w:cs="Arial"/>
+          <w:szCs w:val="28"/>
+        </w:rPr>
+        <w:t>Na interface das cabimentações serão listadas as cabimentaç</w:t>
+      </w:r>
+      <w:r>
+        <w:rPr>
+          <w:rFonts w:ascii="Arial" w:hAnsi="Arial" w:cs="Arial"/>
+          <w:szCs w:val="28"/>
+        </w:rPr>
+        <w:t>ões pertencentes à atividade selecionada, possuindo ainda ligações para editar, eliminar ou pedir uma nova cabimentação, como também uma ligação em que cada cabimentação que permitirá avançar para uma nova interface com os detalhes relativos à cabimentação selecionada (operações</w:t>
+      </w:r>
+      <w:r>
+        <w:rPr>
+          <w:rFonts w:ascii="Arial" w:hAnsi="Arial" w:cs="Arial"/>
+          <w:szCs w:val="28"/>
+        </w:rPr>
+        <w:t xml:space="preserve"> respetivas, descritivo, identificação da cabimentação, entre outros). E, por fim, nesta última interface</w:t>
+      </w:r>
+      <w:r>
+        <w:rPr>
+          <w:rFonts w:ascii="Arial" w:hAnsi="Arial" w:cs="Arial"/>
+          <w:szCs w:val="28"/>
+        </w:rPr>
+        <w:t>, serão listadas as informações relativas à operação selecionada.</w:t>
+      </w:r>
+      <w:bookmarkStart w:id="0" w:name="_GoBack"/>
+      <w:bookmarkEnd w:id="0"/>
     </w:p>
     <w:p>
       <w:pPr>
@@ -7819,7 +6272,7 @@
   <w:abstractNum w:abstractNumId="4">
     <w:nsid w:val="29DE7332"/>
     <w:multiLevelType w:val="multilevel"/>
-    <w:tmpl w:val="B6380F7C"/>
+    <w:tmpl w:val="F1BA0F02"/>
     <w:lvl w:ilvl="0">
       <w:start w:val="2"/>
       <w:numFmt w:val="decimal"/>
@@ -7843,6 +6296,8 @@
       </w:pPr>
       <w:rPr>
         <w:rFonts w:hint="default"/>
+        <w:sz w:val="26"/>
+        <w:szCs w:val="26"/>
       </w:rPr>
     </w:lvl>
     <w:lvl w:ilvl="2">
@@ -7856,6 +6311,8 @@
       </w:pPr>
       <w:rPr>
         <w:rFonts w:hint="default"/>
+        <w:b/>
+        <w:sz w:val="24"/>
       </w:rPr>
     </w:lvl>
     <w:lvl w:ilvl="3">
@@ -9465,7 +7922,7 @@
 </file>
 
 <file path=customXml/itemProps1.xml><?xml version="1.0" encoding="utf-8"?>
-<ds:datastoreItem xmlns:ds="http://schemas.openxmlformats.org/officeDocument/2006/customXml" ds:itemID="{133FAA12-E8B5-4AA7-AC2F-C5BD6E64D740}">
+<ds:datastoreItem xmlns:ds="http://schemas.openxmlformats.org/officeDocument/2006/customXml" ds:itemID="{A5A019A7-91EE-41F7-9E23-E2CF1669AE0B}">
   <ds:schemaRefs>
     <ds:schemaRef ds:uri="http://schemas.openxmlformats.org/officeDocument/2006/bibliography"/>
   </ds:schemaRefs>

</xml_diff>

<commit_message>
Architecture Report - Final Version [correction of some issues on formatation]
</commit_message>
<xml_diff>
--- a/Arquitetura/SIBD_Relatório_Arquitetura.docx
+++ b/Arquitetura/SIBD_Relatório_Arquitetura.docx
@@ -4496,6 +4496,20 @@
     </w:p>
     <w:p>
       <w:pPr>
+        <w:ind w:left="1156"/>
+        <w:rPr>
+          <w:rFonts w:ascii="Arial" w:hAnsi="Arial" w:cs="Arial"/>
+          <w:b/>
+          <w:sz w:val="28"/>
+          <w:szCs w:val="28"/>
+          <w:u w:val="single"/>
+        </w:rPr>
+      </w:pPr>
+      <w:bookmarkStart w:id="0" w:name="_GoBack"/>
+      <w:bookmarkEnd w:id="0"/>
+    </w:p>
+    <w:p>
+      <w:pPr>
         <w:pStyle w:val="PargrafodaLista"/>
         <w:numPr>
           <w:ilvl w:val="2"/>
@@ -4509,23 +4523,6 @@
           <w:u w:val="single"/>
         </w:rPr>
       </w:pPr>
-    </w:p>
-    <w:p>
-      <w:pPr>
-        <w:pStyle w:val="PargrafodaLista"/>
-        <w:numPr>
-          <w:ilvl w:val="2"/>
-          <w:numId w:val="8"/>
-        </w:numPr>
-        <w:rPr>
-          <w:rFonts w:ascii="Arial" w:hAnsi="Arial" w:cs="Arial"/>
-          <w:b/>
-          <w:sz w:val="28"/>
-          <w:szCs w:val="28"/>
-          <w:u w:val="single"/>
-        </w:rPr>
-      </w:pPr>
-      <w:bookmarkStart w:id="0" w:name="_GoBack"/>
       <w:r>
         <w:rPr>
           <w:noProof/>
@@ -4606,7 +4603,6 @@
           </wp:anchor>
         </w:drawing>
       </w:r>
-      <w:bookmarkEnd w:id="0"/>
       <w:r>
         <w:rPr>
           <w:rFonts w:ascii="Arial" w:hAnsi="Arial" w:cs="Arial"/>
@@ -11728,13 +11724,15 @@
           <w:rFonts w:ascii="Arial" w:hAnsi="Arial" w:cs="Arial"/>
           <w:sz w:val="23"/>
           <w:szCs w:val="23"/>
-        </w:rPr>
-      </w:pPr>
-      <w:r>
-        <w:rPr>
-          <w:rFonts w:ascii="Arial" w:hAnsi="Arial" w:cs="Arial"/>
-          <w:sz w:val="23"/>
-          <w:szCs w:val="23"/>
+          <w:lang w:val="en-US"/>
+        </w:rPr>
+      </w:pPr>
+      <w:r>
+        <w:rPr>
+          <w:rFonts w:ascii="Arial" w:hAnsi="Arial" w:cs="Arial"/>
+          <w:sz w:val="23"/>
+          <w:szCs w:val="23"/>
+          <w:lang w:val="en-US"/>
         </w:rPr>
         <w:t>--</w:t>
       </w:r>
@@ -11746,13 +11744,15 @@
           <w:rFonts w:ascii="Arial" w:hAnsi="Arial" w:cs="Arial"/>
           <w:sz w:val="23"/>
           <w:szCs w:val="23"/>
-        </w:rPr>
-      </w:pPr>
-      <w:r>
-        <w:rPr>
-          <w:rFonts w:ascii="Arial" w:hAnsi="Arial" w:cs="Arial"/>
-          <w:sz w:val="23"/>
-          <w:szCs w:val="23"/>
+          <w:lang w:val="en-US"/>
+        </w:rPr>
+      </w:pPr>
+      <w:r>
+        <w:rPr>
+          <w:rFonts w:ascii="Arial" w:hAnsi="Arial" w:cs="Arial"/>
+          <w:sz w:val="23"/>
+          <w:szCs w:val="23"/>
+          <w:lang w:val="en-US"/>
         </w:rPr>
         <w:t>-- TABLE: Financia</w:t>
       </w:r>
@@ -11764,13 +11764,15 @@
           <w:rFonts w:ascii="Arial" w:hAnsi="Arial" w:cs="Arial"/>
           <w:sz w:val="23"/>
           <w:szCs w:val="23"/>
-        </w:rPr>
-      </w:pPr>
-      <w:r>
-        <w:rPr>
-          <w:rFonts w:ascii="Arial" w:hAnsi="Arial" w:cs="Arial"/>
-          <w:sz w:val="23"/>
-          <w:szCs w:val="23"/>
+          <w:lang w:val="en-US"/>
+        </w:rPr>
+      </w:pPr>
+      <w:r>
+        <w:rPr>
+          <w:rFonts w:ascii="Arial" w:hAnsi="Arial" w:cs="Arial"/>
+          <w:sz w:val="23"/>
+          <w:szCs w:val="23"/>
+          <w:lang w:val="en-US"/>
         </w:rPr>
         <w:t>--</w:t>
       </w:r>
@@ -11782,13 +11784,15 @@
           <w:rFonts w:ascii="Arial" w:hAnsi="Arial" w:cs="Arial"/>
           <w:sz w:val="23"/>
           <w:szCs w:val="23"/>
-        </w:rPr>
-      </w:pPr>
-      <w:r>
-        <w:rPr>
-          <w:rFonts w:ascii="Arial" w:hAnsi="Arial" w:cs="Arial"/>
-          <w:sz w:val="23"/>
-          <w:szCs w:val="23"/>
+          <w:lang w:val="en-US"/>
+        </w:rPr>
+      </w:pPr>
+      <w:r>
+        <w:rPr>
+          <w:rFonts w:ascii="Arial" w:hAnsi="Arial" w:cs="Arial"/>
+          <w:sz w:val="23"/>
+          <w:szCs w:val="23"/>
+          <w:lang w:val="en-US"/>
         </w:rPr>
         <w:t xml:space="preserve">CREATE TABLE </w:t>
       </w:r>
@@ -11798,6 +11802,7 @@
           <w:rFonts w:ascii="Arial" w:hAnsi="Arial" w:cs="Arial"/>
           <w:sz w:val="23"/>
           <w:szCs w:val="23"/>
+          <w:lang w:val="en-US"/>
         </w:rPr>
         <w:t>Financia(</w:t>
       </w:r>
@@ -14594,6 +14599,22 @@
         </w:rPr>
         <w:t>, Suporta, Requer) VALUES (472, 'Contratar Pessoal', ' Despesa', ' Pessoal', 1235, 4000, '10/6/2014',1236,946);</w:t>
       </w:r>
+    </w:p>
+    <w:p>
+      <w:pPr>
+        <w:spacing w:after="0" w:line="240" w:lineRule="auto"/>
+        <w:rPr>
+          <w:sz w:val="20"/>
+        </w:rPr>
+      </w:pPr>
+    </w:p>
+    <w:p>
+      <w:pPr>
+        <w:spacing w:after="0" w:line="240" w:lineRule="auto"/>
+        <w:rPr>
+          <w:sz w:val="20"/>
+        </w:rPr>
+      </w:pPr>
     </w:p>
     <w:p>
       <w:pPr>
@@ -14621,6 +14642,7 @@
           <w:szCs w:val="28"/>
           <w:u w:val="single"/>
         </w:rPr>
+        <w:lastRenderedPageBreak/>
         <w:t>Anexo B</w:t>
       </w:r>
     </w:p>
@@ -14640,7 +14662,6 @@
           <w:sz w:val="23"/>
           <w:szCs w:val="23"/>
         </w:rPr>
-        <w:lastRenderedPageBreak/>
         <w:t>O modelo relacional desenvolvido para o projeto da aplicação descrito neste relatório, segue uma normalização de dado, a Terceira Forma Normal, que permite uma maior independência dos dados, como também reduzir redundâncias e anomalias destes.</w:t>
       </w:r>
     </w:p>
@@ -17524,7 +17545,7 @@
 </file>
 
 <file path=customXml/itemProps1.xml><?xml version="1.0" encoding="utf-8"?>
-<ds:datastoreItem xmlns:ds="http://schemas.openxmlformats.org/officeDocument/2006/customXml" ds:itemID="{89F0A23B-656B-4C60-9FA7-06E7C7ACB189}">
+<ds:datastoreItem xmlns:ds="http://schemas.openxmlformats.org/officeDocument/2006/customXml" ds:itemID="{8FD98DD1-F2BD-4D0F-9620-8F400730A7BA}">
   <ds:schemaRefs>
     <ds:schemaRef ds:uri="http://schemas.openxmlformats.org/officeDocument/2006/bibliography"/>
   </ds:schemaRefs>

</xml_diff>